<commit_message>
Update MLA and NDA
</commit_message>
<xml_diff>
--- a/QMIT_MLA - Template.docx
+++ b/QMIT_MLA - Template.docx
@@ -1,6 +1,6 @@
 
 <file path=word/document.xml><?xml version="1.0" encoding="utf-8"?>
-<w:document xmlns:wpc="http://schemas.microsoft.com/office/word/2010/wordprocessingCanvas" xmlns:mc="http://schemas.openxmlformats.org/markup-compatibility/2006" xmlns:o="urn:schemas-microsoft-com:office:office" xmlns:r="http://schemas.openxmlformats.org/officeDocument/2006/relationships" xmlns:m="http://schemas.openxmlformats.org/officeDocument/2006/math" xmlns:v="urn:schemas-microsoft-com:vml" xmlns:wp14="http://schemas.microsoft.com/office/word/2010/wordprocessingDrawing" xmlns:wp="http://schemas.openxmlformats.org/drawingml/2006/wordprocessingDrawing" xmlns:w10="urn:schemas-microsoft-com:office:word" xmlns:w="http://schemas.openxmlformats.org/wordprocessingml/2006/main" xmlns:w14="http://schemas.microsoft.com/office/word/2010/wordml" xmlns:wpg="http://schemas.microsoft.com/office/word/2010/wordprocessingGroup" xmlns:wpi="http://schemas.microsoft.com/office/word/2010/wordprocessingInk" xmlns:wne="http://schemas.microsoft.com/office/word/2006/wordml" xmlns:wps="http://schemas.microsoft.com/office/word/2010/wordprocessingShape" mc:Ignorable="w14 wp14">
+<w:document xmlns:wpc="http://schemas.microsoft.com/office/word/2010/wordprocessingCanvas" xmlns:cx="http://schemas.microsoft.com/office/drawing/2014/chartex" xmlns:cx1="http://schemas.microsoft.com/office/drawing/2015/9/8/chartex" xmlns:cx2="http://schemas.microsoft.com/office/drawing/2015/10/21/chartex" xmlns:cx3="http://schemas.microsoft.com/office/drawing/2016/5/9/chartex" xmlns:cx4="http://schemas.microsoft.com/office/drawing/2016/5/10/chartex" xmlns:cx5="http://schemas.microsoft.com/office/drawing/2016/5/11/chartex" xmlns:cx6="http://schemas.microsoft.com/office/drawing/2016/5/12/chartex" xmlns:cx7="http://schemas.microsoft.com/office/drawing/2016/5/13/chartex" xmlns:cx8="http://schemas.microsoft.com/office/drawing/2016/5/14/chartex" xmlns:mc="http://schemas.openxmlformats.org/markup-compatibility/2006" xmlns:aink="http://schemas.microsoft.com/office/drawing/2016/ink" xmlns:am3d="http://schemas.microsoft.com/office/drawing/2017/model3d" xmlns:o="urn:schemas-microsoft-com:office:office" xmlns:r="http://schemas.openxmlformats.org/officeDocument/2006/relationships" xmlns:m="http://schemas.openxmlformats.org/officeDocument/2006/math" xmlns:v="urn:schemas-microsoft-com:vml" xmlns:wp14="http://schemas.microsoft.com/office/word/2010/wordprocessingDrawing" xmlns:wp="http://schemas.openxmlformats.org/drawingml/2006/wordprocessingDrawing" xmlns:w10="urn:schemas-microsoft-com:office:word" xmlns:w="http://schemas.openxmlformats.org/wordprocessingml/2006/main" xmlns:w14="http://schemas.microsoft.com/office/word/2010/wordml" xmlns:w15="http://schemas.microsoft.com/office/word/2012/wordml" xmlns:w16cex="http://schemas.microsoft.com/office/word/2018/wordml/cex" xmlns:w16cid="http://schemas.microsoft.com/office/word/2016/wordml/cid" xmlns:w16="http://schemas.microsoft.com/office/word/2018/wordml" xmlns:w16se="http://schemas.microsoft.com/office/word/2015/wordml/symex" xmlns:wpg="http://schemas.microsoft.com/office/word/2010/wordprocessingGroup" xmlns:wpi="http://schemas.microsoft.com/office/word/2010/wordprocessingInk" xmlns:wne="http://schemas.microsoft.com/office/word/2006/wordml" xmlns:wps="http://schemas.microsoft.com/office/word/2010/wordprocessingShape" mc:Ignorable="w14 w15 w16se w16cid w16 w16cex wp14">
   <w:body>
     <w:p>
       <w:pPr>
@@ -331,8 +331,8 @@
           <w:szCs w:val="18"/>
         </w:rPr>
         <w:sectPr>
-          <w:headerReference w:type="default" r:id="rId8"/>
-          <w:footerReference w:type="default" r:id="rId9"/>
+          <w:headerReference w:type="default" r:id="rId7"/>
+          <w:footerReference w:type="default" r:id="rId8"/>
           <w:pgSz w:w="12240" w:h="15840"/>
           <w:pgMar w:top="1440" w:right="1080" w:bottom="1440" w:left="1152" w:header="720" w:footer="720" w:gutter="0"/>
           <w:pgNumType w:start="1"/>
@@ -359,7 +359,6 @@
           <w:sz w:val="18"/>
           <w:szCs w:val="18"/>
         </w:rPr>
-        <w:lastRenderedPageBreak/>
         <w:t>1.</w:t>
       </w:r>
       <w:r>
@@ -1128,15 +1127,14 @@
           <w:sz w:val="18"/>
           <w:szCs w:val="18"/>
         </w:rPr>
-        <w:t xml:space="preserve"> by means of bank wire transfer set </w:t>
-      </w:r>
-      <w:r>
-        <w:rPr>
-          <w:sz w:val="18"/>
-          <w:szCs w:val="18"/>
-        </w:rPr>
-        <w:lastRenderedPageBreak/>
-        <w:t>forth on each invoice</w:t>
+        <w:t xml:space="preserve"> by means of bank wire transfer set forth </w:t>
+      </w:r>
+      <w:r>
+        <w:rPr>
+          <w:sz w:val="18"/>
+          <w:szCs w:val="18"/>
+        </w:rPr>
+        <w:t>on each invoice</w:t>
       </w:r>
       <w:r>
         <w:rPr>
@@ -1735,23 +1733,7 @@
           <w:sz w:val="18"/>
           <w:szCs w:val="18"/>
         </w:rPr>
-        <w:t xml:space="preserve">that, should such a request be made by Client, </w:t>
-      </w:r>
-      <w:r>
-        <w:rPr>
-          <w:snapToGrid w:val="0"/>
-          <w:sz w:val="18"/>
-          <w:szCs w:val="18"/>
-        </w:rPr>
-        <w:t>Client</w:t>
-      </w:r>
-      <w:r>
-        <w:rPr>
-          <w:snapToGrid w:val="0"/>
-          <w:sz w:val="18"/>
-          <w:szCs w:val="18"/>
-        </w:rPr>
-        <w:t xml:space="preserve"> shall</w:t>
+        <w:t>that, should such a request be made by Client, Client shall</w:t>
       </w:r>
       <w:r>
         <w:rPr>
@@ -1967,23 +1949,7 @@
           <w:sz w:val="18"/>
           <w:szCs w:val="18"/>
         </w:rPr>
-        <w:t xml:space="preserve">Upon written request from QMIT, the Client shall submit a report to QMIT signed by an authorized representative of the Client certifying the locations where the Products provided under the Agreement are being used and the number of persons using the Products.  The Client shall, during the term of the Agreement and for a period of 1 year thereafter, keep and maintain full and complete records and books of account related to its activities under the Agreement.  During the term of the Agreement and for a period of 1 year thereafter, QMIT shall have the right to audit (either by </w:t>
-      </w:r>
-      <w:proofErr w:type="gramStart"/>
-      <w:r>
-        <w:rPr>
-          <w:sz w:val="18"/>
-          <w:szCs w:val="18"/>
-        </w:rPr>
-        <w:t>itself,</w:t>
-      </w:r>
-      <w:proofErr w:type="gramEnd"/>
-      <w:r>
-        <w:rPr>
-          <w:sz w:val="18"/>
-          <w:szCs w:val="18"/>
-        </w:rPr>
-        <w:t xml:space="preserve"> or </w:t>
+        <w:t xml:space="preserve">Upon written request from QMIT, the Client shall submit a report to QMIT signed by an authorized representative of the Client certifying the locations where the Products provided under the Agreement are being used and the number of persons using the Products.  The Client shall, during the term of the Agreement and for a period of 1 year thereafter, keep and maintain full and complete records and books of account related to its activities under the Agreement.  During the term of the Agreement and for a period of 1 year thereafter, QMIT shall have the right to audit (either by itself, or by engaging an independent auditor) the records of the Client to ensure compliance with the </w:t>
       </w:r>
       <w:r>
         <w:rPr>
@@ -1991,7 +1957,7 @@
           <w:szCs w:val="18"/>
         </w:rPr>
         <w:lastRenderedPageBreak/>
-        <w:t xml:space="preserve">by engaging an independent auditor) the records of the Client to ensure compliance with the terms of the Agreement; </w:t>
+        <w:t xml:space="preserve">terms of the Agreement; </w:t>
       </w:r>
       <w:r>
         <w:rPr>
@@ -2416,7 +2382,23 @@
           <w:sz w:val="18"/>
           <w:szCs w:val="18"/>
         </w:rPr>
-        <w:t>; and that in the event of a breach, QMIT will be entitled to, in addition to other remedies and damages available, an injunction to restrain any such breach and all persons activing for and/or in concert with the Client.</w:t>
+        <w:t xml:space="preserve">; and that in the event of a breach, QMIT will be entitled to, in addition to other remedies and damages available, an injunction to restrain any such breach and all persons </w:t>
+      </w:r>
+      <w:proofErr w:type="spellStart"/>
+      <w:r>
+        <w:rPr>
+          <w:sz w:val="18"/>
+          <w:szCs w:val="18"/>
+        </w:rPr>
+        <w:t>activing</w:t>
+      </w:r>
+      <w:proofErr w:type="spellEnd"/>
+      <w:r>
+        <w:rPr>
+          <w:sz w:val="18"/>
+          <w:szCs w:val="18"/>
+        </w:rPr>
+        <w:t xml:space="preserve"> for and/or in concert with the Client.</w:t>
       </w:r>
       <w:r>
         <w:rPr>
@@ -3051,7 +3033,14 @@
           <w:sz w:val="18"/>
           <w:szCs w:val="18"/>
         </w:rPr>
-        <w:t>QMIT AND ITS VENDORS EXPRESSLY DISCLAIM ALL WARRANTIES, EXPRESS, STATUTORY OR IMPLIED REGARDING THE PRODUCTS, CONSULTING SERVICES, DELIVERABLES AND SUPPORT (AND ANY RESULTS TO BE OBTAINED FROM THE USE THEREOF), INCLUDING BUT NOT LIMITED TO ALL WARRANTIES OF MERCHANTABILITY, FITNESS FOR A PARTICULAR PURPOSE OR USE, ACCURACY, TIMELINESS, COMPLETENESS, AND ORIGINALITY, NONINFRINGEMENT AND ALL WARRANTIES ARISING FROM COURSE OF PERFORMANCE, COURSE OF DEALING AND USAGE OF TRADE OR THEIR EQUIVALENTS UNDER THE LAWS OF ANY JURISDICTION, AND THE PRODUCTS, CONSULTING SERVICES AND SUPPORT ARE PROVIDED “AS IS.”</w:t>
+        <w:t xml:space="preserve">QMIT AND ITS VENDORS EXPRESSLY DISCLAIM ALL </w:t>
+      </w:r>
+      <w:r>
+        <w:rPr>
+          <w:sz w:val="18"/>
+          <w:szCs w:val="18"/>
+        </w:rPr>
+        <w:t>WARRANTIES, EXPRESS, STATUTORY OR IMPLIED REGARDING THE PRODUCTS, CONSULTING SERVICES, DELIVERABLES AND SUPPORT (AND ANY RESULTS TO BE OBTAINED FROM THE USE THEREOF), INCLUDING BUT NOT LIMITED TO ALL WARRANTIES OF MERCHANTABILITY, FITNESS FOR A PARTICULAR PURPOSE OR USE, ACCURACY, TIMELINESS, COMPLETENESS, AND ORIGINALITY, NONINFRINGEMENT AND ALL WARRANTIES ARISING FROM COURSE OF PERFORMANCE, COURSE OF DEALING AND USAGE OF TRADE OR THEIR EQUIVALENTS UNDER THE LAWS OF ANY JURISDICTION, AND THE PRODUCTS, CONSULTING SERVICES AND SUPPORT ARE PROVIDED “AS IS.”</w:t>
       </w:r>
       <w:r>
         <w:t xml:space="preserve">  </w:t>
@@ -3425,16 +3414,7 @@
           <w:sz w:val="18"/>
           <w:szCs w:val="18"/>
         </w:rPr>
-        <w:t xml:space="preserve"> Without limiting the foregoing sentence, the maximum collective liability of QMIT and its vendors, and Client’s exclusive remedy, under any contract, tort, or other legal or equitable </w:t>
-      </w:r>
-      <w:bookmarkStart w:id="1" w:name="_GoBack"/>
-      <w:bookmarkEnd w:id="1"/>
-      <w:r>
-        <w:rPr>
-          <w:sz w:val="18"/>
-          <w:szCs w:val="18"/>
-        </w:rPr>
-        <w:t xml:space="preserve">theory for all damages or other amounts, regardless of the form of the action, shall be the amount of fees paid under the applicable Order Form(s) during the 12 month period preceding the date such damages </w:t>
+        <w:t xml:space="preserve"> Without limiting the foregoing sentence, the maximum collective liability of QMIT and its vendors, and Client’s exclusive remedy, under any contract, tort, or other legal or equitable theory for all damages or other amounts, regardless of the form of the action, shall be the amount of fees paid under the applicable Order Form(s) during the 12 month period preceding the date such damages were incurred.  Such limits shall apply whether or not QMIT or its vendors have been advised of or could have foreseen the possibility of such damages.  Client shall not bring any action, </w:t>
       </w:r>
       <w:r>
         <w:rPr>
@@ -3442,7 +3422,7 @@
           <w:szCs w:val="18"/>
         </w:rPr>
         <w:lastRenderedPageBreak/>
-        <w:t>were incurred.  Such limits shall apply whether or not QMIT or its vendors have been advised of or could have foreseen the possibility of such damages.  Client shall not bring any action, regardless of form, arising out of or in connection with this Agreement against QMIT and/or any of its vendors more than 1 year after the cause of action has accrued.</w:t>
+        <w:t>regardless of form, arising out of or in connection with this Agreement against QMIT and/or any of its vendors more than 1 year after the cause of action has accrued.</w:t>
       </w:r>
     </w:p>
     <w:p>
@@ -4012,7 +3992,6 @@
           <w:sz w:val="18"/>
           <w:szCs w:val="18"/>
         </w:rPr>
-        <w:lastRenderedPageBreak/>
         <w:t xml:space="preserve">All notices permitted or required under </w:t>
       </w:r>
       <w:r>
@@ -4027,7 +4006,14 @@
           <w:sz w:val="18"/>
           <w:szCs w:val="18"/>
         </w:rPr>
-        <w:t xml:space="preserve"> Agreement shall be in writing and shall be by personal delivery, facsimile transmission, electronic mail, overnight courier, or U</w:t>
+        <w:t xml:space="preserve"> Agreement shall be in writing and shall be </w:t>
+      </w:r>
+      <w:r>
+        <w:rPr>
+          <w:sz w:val="18"/>
+          <w:szCs w:val="18"/>
+        </w:rPr>
+        <w:t>by personal delivery, facsimile transmission, electronic mail, overnight courier, or U</w:t>
       </w:r>
       <w:r>
         <w:rPr>
@@ -4562,8 +4548,8 @@
         </w:rPr>
         <w:t xml:space="preserve">This Agreement may be executed in two or more counterparts, each of which shall be deemed an original, but all of which together shall constitute one and the same instrument.  </w:t>
       </w:r>
-      <w:bookmarkStart w:id="2" w:name="_DV_M637"/>
-      <w:bookmarkEnd w:id="2"/>
+      <w:bookmarkStart w:id="1" w:name="_DV_M637"/>
+      <w:bookmarkEnd w:id="1"/>
       <w:r>
         <w:rPr>
           <w:sz w:val="18"/>
@@ -5103,17 +5089,7 @@
           <w:szCs w:val="18"/>
         </w:rPr>
         <w:lastRenderedPageBreak/>
-        <w:t xml:space="preserve">Order Form No. </w:t>
-      </w:r>
-      <w:r>
-        <w:rPr>
-          <w:b/>
-          <w:bCs/>
-          <w:sz w:val="18"/>
-          <w:szCs w:val="18"/>
-          <w:highlight w:val="yellow"/>
-        </w:rPr>
-        <w:t>___</w:t>
+        <w:t>Order Form No. ___</w:t>
       </w:r>
     </w:p>
     <w:p>
@@ -5141,17 +5117,7 @@
           <w:sz w:val="18"/>
           <w:szCs w:val="18"/>
         </w:rPr>
-        <w:t xml:space="preserve">This Order Form No. </w:t>
-      </w:r>
-      <w:r>
-        <w:rPr>
-          <w:b/>
-          <w:bCs/>
-          <w:sz w:val="18"/>
-          <w:szCs w:val="18"/>
-          <w:highlight w:val="yellow"/>
-        </w:rPr>
-        <w:t>___</w:t>
+        <w:t>This Order Form No. ___</w:t>
       </w:r>
       <w:r>
         <w:rPr>
@@ -5173,22 +5139,7 @@
           <w:sz w:val="18"/>
           <w:szCs w:val="18"/>
         </w:rPr>
-        <w:t>”), effective as of [</w:t>
-      </w:r>
-      <w:r>
-        <w:rPr>
-          <w:sz w:val="18"/>
-          <w:szCs w:val="18"/>
-          <w:highlight w:val="yellow"/>
-        </w:rPr>
-        <w:t>DATE</w:t>
-      </w:r>
-      <w:r>
-        <w:rPr>
-          <w:sz w:val="18"/>
-          <w:szCs w:val="18"/>
-        </w:rPr>
-        <w:t>] (“</w:t>
+        <w:t>”), effective as of [DATE] (“</w:t>
       </w:r>
       <w:r>
         <w:rPr>
@@ -5218,22 +5169,7 @@
           <w:sz w:val="18"/>
           <w:szCs w:val="18"/>
         </w:rPr>
-        <w:t>”), dated as of [</w:t>
-      </w:r>
-      <w:r>
-        <w:rPr>
-          <w:sz w:val="18"/>
-          <w:szCs w:val="18"/>
-          <w:highlight w:val="yellow"/>
-        </w:rPr>
-        <w:t>DATE OF THE AGREEMENT</w:t>
-      </w:r>
-      <w:r>
-        <w:rPr>
-          <w:sz w:val="18"/>
-          <w:szCs w:val="18"/>
-        </w:rPr>
-        <w:t xml:space="preserve">] by and between </w:t>
+        <w:t xml:space="preserve">”), dated as of [DATE OF THE AGREEMENT] by and between </w:t>
       </w:r>
       <w:r>
         <w:rPr>
@@ -5337,7 +5273,14 @@
           <w:sz w:val="18"/>
           <w:szCs w:val="18"/>
         </w:rPr>
-        <w:t xml:space="preserve">The terms and conditions of the Agreement are incorporated herein by reference.  Undefined capitalized terms shall have the meaning set forth in the Agreement.  This </w:t>
+        <w:t>The terms and conditions of the Agreement are incorporated herein by reference</w:t>
+      </w:r>
+      <w:r>
+        <w:rPr>
+          <w:sz w:val="18"/>
+          <w:szCs w:val="18"/>
+        </w:rPr>
+        <w:t xml:space="preserve">.  Undefined capitalized terms shall have the meaning set forth in the Agreement.  This </w:t>
       </w:r>
       <w:r>
         <w:rPr>
@@ -5430,13 +5373,13 @@
         <w:tblLook w:val="04A0" w:firstRow="1" w:lastRow="0" w:firstColumn="1" w:lastColumn="0" w:noHBand="0" w:noVBand="1"/>
       </w:tblPr>
       <w:tblGrid>
-        <w:gridCol w:w="3867"/>
-        <w:gridCol w:w="6357"/>
+        <w:gridCol w:w="3752"/>
+        <w:gridCol w:w="6256"/>
       </w:tblGrid>
       <w:tr>
         <w:tc>
           <w:tcPr>
-            <w:tcW w:w="3867" w:type="dxa"/>
+            <w:tcW w:w="3752" w:type="dxa"/>
           </w:tcPr>
           <w:p>
             <w:pPr>
@@ -5452,15 +5395,7 @@
                 <w:sz w:val="18"/>
                 <w:szCs w:val="18"/>
               </w:rPr>
-              <w:t>Products</w:t>
-            </w:r>
-            <w:r>
-              <w:rPr>
-                <w:b/>
-                <w:sz w:val="18"/>
-                <w:szCs w:val="18"/>
-              </w:rPr>
-              <w:t>:</w:t>
+              <w:t>Products:</w:t>
             </w:r>
           </w:p>
           <w:p>
@@ -5476,64 +5411,238 @@
         </w:tc>
         <w:tc>
           <w:tcPr>
-            <w:tcW w:w="6357" w:type="dxa"/>
+            <w:tcW w:w="6256" w:type="dxa"/>
           </w:tcPr>
           <w:p>
             <w:pPr>
-              <w:jc w:val="both"/>
-              <w:rPr>
-                <w:sz w:val="18"/>
-                <w:szCs w:val="18"/>
+              <w:pStyle w:val="ListParagraph"/>
+              <w:numPr>
+                <w:ilvl w:val="0"/>
+                <w:numId w:val="3"/>
+              </w:numPr>
+              <w:contextualSpacing w:val="0"/>
+              <w:rPr>
+                <w:rFonts w:ascii="Cambria" w:hAnsi="Cambria"/>
+                <w:color w:val="365F91" w:themeColor="accent1" w:themeShade="BF"/>
+                <w:sz w:val="22"/>
+                <w:szCs w:val="20"/>
               </w:rPr>
             </w:pPr>
             <w:r>
               <w:rPr>
-                <w:sz w:val="18"/>
-                <w:szCs w:val="18"/>
-              </w:rPr>
-              <w:t xml:space="preserve">QMIT Daily Composite </w:t>
+                <w:rFonts w:ascii="Cambria" w:hAnsi="Cambria"/>
+                <w:color w:val="365F91" w:themeColor="accent1" w:themeShade="BF"/>
+                <w:sz w:val="22"/>
+                <w:szCs w:val="20"/>
+              </w:rPr>
+              <w:t>FREE TRIAL FOR 30D</w:t>
+            </w:r>
+          </w:p>
+          <w:p>
+            <w:pPr>
+              <w:pStyle w:val="ListParagraph"/>
+              <w:numPr>
+                <w:ilvl w:val="0"/>
+                <w:numId w:val="3"/>
+              </w:numPr>
+              <w:contextualSpacing w:val="0"/>
+              <w:rPr>
+                <w:rFonts w:ascii="Cambria" w:hAnsi="Cambria"/>
+                <w:color w:val="365F91" w:themeColor="accent1" w:themeShade="BF"/>
+                <w:sz w:val="22"/>
+                <w:szCs w:val="20"/>
+              </w:rPr>
+            </w:pPr>
+            <w:r>
+              <w:rPr>
+                <w:rFonts w:ascii="Cambria" w:hAnsi="Cambria"/>
+                <w:color w:val="365F91" w:themeColor="accent1" w:themeShade="BF"/>
+              </w:rPr>
+              <w:t xml:space="preserve">QuantZ will provide monthly returns with 20y </w:t>
             </w:r>
             <w:r>
               <w:rPr>
-                <w:sz w:val="18"/>
-                <w:szCs w:val="18"/>
-              </w:rPr>
-              <w:t>Report</w:t>
+                <w:rFonts w:ascii="Cambria" w:hAnsi="Cambria"/>
+                <w:color w:val="365F91" w:themeColor="accent1" w:themeShade="BF"/>
+              </w:rPr>
+              <w:t>returns</w:t>
             </w:r>
             <w:r>
               <w:rPr>
-                <w:sz w:val="18"/>
-                <w:szCs w:val="18"/>
-              </w:rPr>
-              <w:t>s</w:t>
+                <w:rFonts w:ascii="Cambria" w:hAnsi="Cambria"/>
+                <w:color w:val="365F91" w:themeColor="accent1" w:themeShade="BF"/>
+              </w:rPr>
+              <w:t xml:space="preserve"> </w:t>
             </w:r>
             <w:r>
               <w:rPr>
-                <w:sz w:val="18"/>
-                <w:szCs w:val="18"/>
-              </w:rPr>
-              <w:t xml:space="preserve">, which </w:t>
+                <w:rFonts w:ascii="Cambria" w:hAnsi="Cambria"/>
+                <w:color w:val="365F91" w:themeColor="accent1" w:themeShade="BF"/>
+              </w:rPr>
+              <w:t xml:space="preserve">history on various smart betas &amp; composite signals </w:t>
+            </w:r>
+          </w:p>
+          <w:p>
+            <w:pPr>
+              <w:pStyle w:val="ListParagraph"/>
+              <w:numPr>
+                <w:ilvl w:val="0"/>
+                <w:numId w:val="3"/>
+              </w:numPr>
+              <w:contextualSpacing w:val="0"/>
+              <w:rPr>
+                <w:rFonts w:ascii="Cambria" w:hAnsi="Cambria"/>
+                <w:color w:val="365F91" w:themeColor="accent1" w:themeShade="BF"/>
+                <w:sz w:val="22"/>
+                <w:szCs w:val="20"/>
+              </w:rPr>
+            </w:pPr>
+            <w:r>
+              <w:rPr>
+                <w:rFonts w:ascii="Cambria" w:hAnsi="Cambria"/>
+                <w:color w:val="365F91" w:themeColor="accent1" w:themeShade="BF"/>
+              </w:rPr>
+              <w:t>QuantZ will provide 1 pagers</w:t>
             </w:r>
             <w:r>
               <w:rPr>
-                <w:sz w:val="18"/>
-                <w:szCs w:val="18"/>
-              </w:rPr>
-              <w:t xml:space="preserve">may </w:t>
+                <w:rFonts w:ascii="Cambria" w:hAnsi="Cambria"/>
+                <w:color w:val="365F91" w:themeColor="accent1" w:themeShade="BF"/>
+              </w:rPr>
+              <w:t xml:space="preserve">, model handbook &amp; other reference material </w:t>
+            </w:r>
+          </w:p>
+          <w:p>
+            <w:pPr>
+              <w:pStyle w:val="ListParagraph"/>
+              <w:numPr>
+                <w:ilvl w:val="0"/>
+                <w:numId w:val="3"/>
+              </w:numPr>
+              <w:contextualSpacing w:val="0"/>
+              <w:rPr>
+                <w:rFonts w:ascii="Cambria" w:hAnsi="Cambria"/>
+                <w:color w:val="365F91" w:themeColor="accent1" w:themeShade="BF"/>
+              </w:rPr>
+            </w:pPr>
+            <w:r>
+              <w:rPr>
+                <w:rFonts w:ascii="Cambria" w:hAnsi="Cambria"/>
+                <w:color w:val="365F91" w:themeColor="accent1" w:themeShade="BF"/>
+              </w:rPr>
+              <w:t>QuantZ will provide</w:t>
             </w:r>
             <w:r>
               <w:rPr>
-                <w:sz w:val="18"/>
-                <w:szCs w:val="18"/>
-              </w:rPr>
-              <w:t xml:space="preserve">include </w:t>
+                <w:rFonts w:ascii="Cambria" w:hAnsi="Cambria"/>
+                <w:color w:val="365F91" w:themeColor="accent1" w:themeShade="BF"/>
+              </w:rPr>
+              <w:t xml:space="preserve"> only 5y position level monthly history free for all </w:t>
             </w:r>
             <w:r>
               <w:rPr>
-                <w:sz w:val="18"/>
-                <w:szCs w:val="18"/>
-              </w:rPr>
-              <w:t>stock or sector ratings, signals, model portfolios.  No associated software or source code for any computer program is included in this Product or referenced in the Agreement.  Reports may be supplied by means of email or FTP download</w:t>
+                <w:rFonts w:ascii="Cambria" w:hAnsi="Cambria"/>
+                <w:color w:val="365F91" w:themeColor="accent1" w:themeShade="BF"/>
+              </w:rPr>
+              <w:t>smart betas &amp; composite signals</w:t>
+            </w:r>
+            <w:r>
+              <w:rPr>
+                <w:rFonts w:ascii="Cambria" w:hAnsi="Cambria"/>
+                <w:color w:val="365F91" w:themeColor="accent1" w:themeShade="BF"/>
+              </w:rPr>
+              <w:t xml:space="preserve">. Remaining 21y history can be purchased </w:t>
+            </w:r>
+          </w:p>
+          <w:p>
+            <w:pPr>
+              <w:pStyle w:val="ListParagraph"/>
+              <w:numPr>
+                <w:ilvl w:val="0"/>
+                <w:numId w:val="3"/>
+              </w:numPr>
+              <w:contextualSpacing w:val="0"/>
+              <w:rPr>
+                <w:rFonts w:ascii="Cambria" w:hAnsi="Cambria"/>
+                <w:color w:val="365F91" w:themeColor="accent1" w:themeShade="BF"/>
+              </w:rPr>
+            </w:pPr>
+            <w:r>
+              <w:rPr>
+                <w:rFonts w:ascii="Cambria" w:hAnsi="Cambria"/>
+                <w:color w:val="365F91" w:themeColor="accent1" w:themeShade="BF"/>
+              </w:rPr>
+              <w:t>QuantZ will provide</w:t>
+            </w:r>
+            <w:r>
+              <w:rPr>
+                <w:rFonts w:ascii="Cambria" w:hAnsi="Cambria"/>
+                <w:color w:val="365F91" w:themeColor="accent1" w:themeShade="BF"/>
+              </w:rPr>
+              <w:t xml:space="preserve"> standard </w:t>
+            </w:r>
+            <w:r>
+              <w:rPr>
+                <w:rFonts w:ascii="Cambria" w:hAnsi="Cambria"/>
+                <w:color w:val="365F91" w:themeColor="accent1" w:themeShade="BF"/>
+              </w:rPr>
+              <w:t>2</w:t>
+            </w:r>
+            <w:r>
+              <w:rPr>
+                <w:rFonts w:ascii="Cambria" w:hAnsi="Cambria"/>
+                <w:color w:val="365F91" w:themeColor="accent1" w:themeShade="BF"/>
+              </w:rPr>
+              <w:t>y position level monthly history free for</w:t>
+            </w:r>
+            <w:r>
+              <w:rPr>
+                <w:rFonts w:ascii="Cambria" w:hAnsi="Cambria"/>
+                <w:color w:val="365F91" w:themeColor="accent1" w:themeShade="BF"/>
+              </w:rPr>
+              <w:t xml:space="preserve"> the LBO signal. </w:t>
+            </w:r>
+            <w:r>
+              <w:rPr>
+                <w:rFonts w:ascii="Cambria" w:hAnsi="Cambria"/>
+                <w:color w:val="365F91" w:themeColor="accent1" w:themeShade="BF"/>
+              </w:rPr>
+              <w:t>Remaining 21y history can be purchased</w:t>
+            </w:r>
+          </w:p>
+          <w:p>
+            <w:pPr>
+              <w:pStyle w:val="ListParagraph"/>
+              <w:contextualSpacing w:val="0"/>
+              <w:rPr>
+                <w:rFonts w:ascii="Cambria" w:hAnsi="Cambria"/>
+                <w:color w:val="365F91" w:themeColor="accent1" w:themeShade="BF"/>
+                <w:sz w:val="22"/>
+                <w:szCs w:val="20"/>
+              </w:rPr>
+            </w:pPr>
+          </w:p>
+          <w:p>
+            <w:pPr>
+              <w:jc w:val="both"/>
+              <w:rPr>
+                <w:sz w:val="18"/>
+                <w:szCs w:val="18"/>
+              </w:rPr>
+            </w:pPr>
+            <w:r>
+              <w:rPr>
+                <w:sz w:val="18"/>
+                <w:szCs w:val="18"/>
+              </w:rPr>
+              <w:t>No associated software or source code for any computer program is included in this Product or referenced in the Agreement.  Reports may be supplied by means of email or FTP download</w:t>
+            </w:r>
+            <w:r>
+              <w:rPr>
+                <w:sz w:val="18"/>
+                <w:szCs w:val="18"/>
+              </w:rPr>
+              <w:t xml:space="preserve">. </w:t>
             </w:r>
           </w:p>
           <w:p>
@@ -5550,7 +5659,7 @@
       <w:tr>
         <w:tc>
           <w:tcPr>
-            <w:tcW w:w="3867" w:type="dxa"/>
+            <w:tcW w:w="3752" w:type="dxa"/>
           </w:tcPr>
           <w:p>
             <w:pPr>
@@ -5581,7 +5690,7 @@
         </w:tc>
         <w:tc>
           <w:tcPr>
-            <w:tcW w:w="6357" w:type="dxa"/>
+            <w:tcW w:w="6256" w:type="dxa"/>
           </w:tcPr>
           <w:p>
             <w:pPr>
@@ -5596,7 +5705,7 @@
                 <w:sz w:val="18"/>
                 <w:szCs w:val="18"/>
               </w:rPr>
-              <w:t>[1 User</w:t>
+              <w:t>1 User</w:t>
             </w:r>
             <w:r>
               <w:rPr>
@@ -5611,13 +5720,6 @@
                 <w:szCs w:val="18"/>
               </w:rPr>
               <w:t>nit</w:t>
-            </w:r>
-            <w:r>
-              <w:rPr>
-                <w:sz w:val="18"/>
-                <w:szCs w:val="18"/>
-              </w:rPr>
-              <w:t>]</w:t>
             </w:r>
           </w:p>
           <w:p>
@@ -5634,7 +5736,7 @@
       <w:tr>
         <w:tc>
           <w:tcPr>
-            <w:tcW w:w="3867" w:type="dxa"/>
+            <w:tcW w:w="3752" w:type="dxa"/>
           </w:tcPr>
           <w:p>
             <w:pPr>
@@ -5650,8 +5752,18 @@
                 <w:sz w:val="18"/>
                 <w:szCs w:val="18"/>
               </w:rPr>
-              <w:t>Firm AuM</w:t>
+              <w:t xml:space="preserve">Firm </w:t>
             </w:r>
+            <w:proofErr w:type="spellStart"/>
+            <w:r>
+              <w:rPr>
+                <w:b/>
+                <w:sz w:val="18"/>
+                <w:szCs w:val="18"/>
+              </w:rPr>
+              <w:t>AuM</w:t>
+            </w:r>
+            <w:proofErr w:type="spellEnd"/>
           </w:p>
           <w:p>
             <w:pPr>
@@ -5665,8 +5777,255 @@
         </w:tc>
         <w:tc>
           <w:tcPr>
-            <w:tcW w:w="6357" w:type="dxa"/>
+            <w:tcW w:w="6256" w:type="dxa"/>
           </w:tcPr>
+          <w:p>
+            <w:pPr>
+              <w:jc w:val="both"/>
+              <w:rPr>
+                <w:sz w:val="18"/>
+                <w:szCs w:val="18"/>
+              </w:rPr>
+            </w:pPr>
+            <w:r>
+              <w:rPr>
+                <w:sz w:val="18"/>
+                <w:szCs w:val="18"/>
+              </w:rPr>
+              <w:t>[TBS]</w:t>
+            </w:r>
+          </w:p>
+        </w:tc>
+      </w:tr>
+      <w:tr>
+        <w:tc>
+          <w:tcPr>
+            <w:tcW w:w="3752" w:type="dxa"/>
+          </w:tcPr>
+          <w:p>
+            <w:pPr>
+              <w:rPr>
+                <w:b/>
+                <w:sz w:val="18"/>
+                <w:szCs w:val="18"/>
+              </w:rPr>
+            </w:pPr>
+            <w:r>
+              <w:rPr>
+                <w:b/>
+                <w:sz w:val="18"/>
+                <w:szCs w:val="18"/>
+              </w:rPr>
+              <w:t xml:space="preserve">Strategy </w:t>
+            </w:r>
+            <w:proofErr w:type="spellStart"/>
+            <w:r>
+              <w:rPr>
+                <w:b/>
+                <w:sz w:val="18"/>
+                <w:szCs w:val="18"/>
+              </w:rPr>
+              <w:t>AuM</w:t>
+            </w:r>
+            <w:proofErr w:type="spellEnd"/>
+          </w:p>
+          <w:p>
+            <w:pPr>
+              <w:rPr>
+                <w:b/>
+                <w:sz w:val="18"/>
+                <w:szCs w:val="18"/>
+              </w:rPr>
+            </w:pPr>
+          </w:p>
+        </w:tc>
+        <w:tc>
+          <w:tcPr>
+            <w:tcW w:w="6256" w:type="dxa"/>
+          </w:tcPr>
+          <w:p>
+            <w:pPr>
+              <w:jc w:val="both"/>
+              <w:rPr>
+                <w:sz w:val="18"/>
+                <w:szCs w:val="18"/>
+              </w:rPr>
+            </w:pPr>
+            <w:r>
+              <w:rPr>
+                <w:sz w:val="18"/>
+                <w:szCs w:val="18"/>
+              </w:rPr>
+              <w:t>[TBS]</w:t>
+            </w:r>
+          </w:p>
+        </w:tc>
+      </w:tr>
+      <w:tr>
+        <w:tc>
+          <w:tcPr>
+            <w:tcW w:w="3752" w:type="dxa"/>
+          </w:tcPr>
+          <w:p>
+            <w:pPr>
+              <w:rPr>
+                <w:b/>
+                <w:sz w:val="18"/>
+                <w:szCs w:val="18"/>
+              </w:rPr>
+            </w:pPr>
+            <w:r>
+              <w:rPr>
+                <w:b/>
+                <w:sz w:val="18"/>
+                <w:szCs w:val="18"/>
+              </w:rPr>
+              <w:t>Fees:</w:t>
+            </w:r>
+          </w:p>
+          <w:p>
+            <w:pPr>
+              <w:rPr>
+                <w:b/>
+                <w:sz w:val="18"/>
+                <w:szCs w:val="18"/>
+              </w:rPr>
+            </w:pPr>
+          </w:p>
+        </w:tc>
+        <w:tc>
+          <w:tcPr>
+            <w:tcW w:w="6256" w:type="dxa"/>
+          </w:tcPr>
+          <w:p>
+            <w:pPr>
+              <w:jc w:val="both"/>
+              <w:rPr>
+                <w:sz w:val="18"/>
+                <w:szCs w:val="18"/>
+              </w:rPr>
+            </w:pPr>
+            <w:r>
+              <w:rPr>
+                <w:sz w:val="18"/>
+                <w:szCs w:val="18"/>
+              </w:rPr>
+              <w:t>USD $ [     0.00] per quarter</w:t>
+            </w:r>
+            <w:r>
+              <w:rPr>
+                <w:sz w:val="18"/>
+                <w:szCs w:val="18"/>
+              </w:rPr>
+              <w:t xml:space="preserve"> only for the 30-day trial period.</w:t>
+            </w:r>
+          </w:p>
+        </w:tc>
+      </w:tr>
+      <w:tr>
+        <w:tc>
+          <w:tcPr>
+            <w:tcW w:w="3752" w:type="dxa"/>
+          </w:tcPr>
+          <w:p>
+            <w:pPr>
+              <w:rPr>
+                <w:b/>
+                <w:sz w:val="18"/>
+                <w:szCs w:val="18"/>
+              </w:rPr>
+            </w:pPr>
+            <w:r>
+              <w:rPr>
+                <w:b/>
+                <w:sz w:val="18"/>
+                <w:szCs w:val="18"/>
+              </w:rPr>
+              <w:t>Term:</w:t>
+            </w:r>
+          </w:p>
+          <w:p>
+            <w:pPr>
+              <w:rPr>
+                <w:b/>
+                <w:sz w:val="18"/>
+                <w:szCs w:val="18"/>
+              </w:rPr>
+            </w:pPr>
+          </w:p>
+        </w:tc>
+        <w:tc>
+          <w:tcPr>
+            <w:tcW w:w="6256" w:type="dxa"/>
+          </w:tcPr>
+          <w:p>
+            <w:pPr>
+              <w:jc w:val="both"/>
+              <w:rPr>
+                <w:sz w:val="18"/>
+                <w:szCs w:val="18"/>
+              </w:rPr>
+            </w:pPr>
+            <w:r>
+              <w:rPr>
+                <w:sz w:val="18"/>
+                <w:szCs w:val="18"/>
+              </w:rPr>
+              <w:t xml:space="preserve">The initial period of this Order Form will commence on [DATE] and continue for a </w:t>
+            </w:r>
+            <w:r>
+              <w:rPr>
+                <w:sz w:val="18"/>
+                <w:szCs w:val="18"/>
+              </w:rPr>
+              <w:t xml:space="preserve">free trial </w:t>
+            </w:r>
+            <w:r>
+              <w:rPr>
+                <w:sz w:val="18"/>
+                <w:szCs w:val="18"/>
+              </w:rPr>
+              <w:t xml:space="preserve">period of 1 </w:t>
+            </w:r>
+            <w:r>
+              <w:rPr>
+                <w:sz w:val="18"/>
+                <w:szCs w:val="18"/>
+              </w:rPr>
+              <w:t>month</w:t>
+            </w:r>
+            <w:r>
+              <w:rPr>
+                <w:sz w:val="18"/>
+                <w:szCs w:val="18"/>
+              </w:rPr>
+              <w:t xml:space="preserve"> (“</w:t>
+            </w:r>
+            <w:r>
+              <w:rPr>
+                <w:sz w:val="18"/>
+                <w:szCs w:val="18"/>
+                <w:u w:val="single"/>
+              </w:rPr>
+              <w:t>Initial Period</w:t>
+            </w:r>
+            <w:r>
+              <w:rPr>
+                <w:sz w:val="18"/>
+                <w:szCs w:val="18"/>
+              </w:rPr>
+              <w:t>”).</w:t>
+            </w:r>
+          </w:p>
+          <w:p>
+            <w:pPr>
+              <w:jc w:val="both"/>
+              <w:rPr>
+                <w:sz w:val="18"/>
+                <w:szCs w:val="18"/>
+              </w:rPr>
+            </w:pPr>
+          </w:p>
           <w:p>
             <w:pPr>
               <w:jc w:val="both"/>
@@ -5681,7 +6040,7 @@
       <w:tr>
         <w:tc>
           <w:tcPr>
-            <w:tcW w:w="3867" w:type="dxa"/>
+            <w:tcW w:w="3752" w:type="dxa"/>
           </w:tcPr>
           <w:p>
             <w:pPr>
@@ -5697,7 +6056,7 @@
                 <w:sz w:val="18"/>
                 <w:szCs w:val="18"/>
               </w:rPr>
-              <w:t>Strategy AuM</w:t>
+              <w:t>Billing Period:</w:t>
             </w:r>
           </w:p>
           <w:p>
@@ -5712,8 +6071,31 @@
         </w:tc>
         <w:tc>
           <w:tcPr>
-            <w:tcW w:w="6357" w:type="dxa"/>
+            <w:tcW w:w="6256" w:type="dxa"/>
           </w:tcPr>
+          <w:p>
+            <w:pPr>
+              <w:jc w:val="both"/>
+              <w:rPr>
+                <w:sz w:val="18"/>
+                <w:szCs w:val="18"/>
+              </w:rPr>
+            </w:pPr>
+            <w:r>
+              <w:rPr>
+                <w:sz w:val="18"/>
+                <w:szCs w:val="18"/>
+              </w:rPr>
+              <w:t>QMIT shall invoice the Client quarterly in advance</w:t>
+            </w:r>
+            <w:r>
+              <w:rPr>
+                <w:sz w:val="18"/>
+                <w:szCs w:val="18"/>
+              </w:rPr>
+              <w:t>.</w:t>
+            </w:r>
+          </w:p>
           <w:p>
             <w:pPr>
               <w:jc w:val="both"/>
@@ -5728,335 +6110,7 @@
       <w:tr>
         <w:tc>
           <w:tcPr>
-            <w:tcW w:w="3867" w:type="dxa"/>
-          </w:tcPr>
-          <w:p>
-            <w:pPr>
-              <w:rPr>
-                <w:b/>
-                <w:sz w:val="18"/>
-                <w:szCs w:val="18"/>
-              </w:rPr>
-            </w:pPr>
-            <w:r>
-              <w:rPr>
-                <w:b/>
-                <w:sz w:val="18"/>
-                <w:szCs w:val="18"/>
-              </w:rPr>
-              <w:t>Fees:</w:t>
-            </w:r>
-          </w:p>
-          <w:p>
-            <w:pPr>
-              <w:rPr>
-                <w:b/>
-                <w:sz w:val="18"/>
-                <w:szCs w:val="18"/>
-              </w:rPr>
-            </w:pPr>
-          </w:p>
-        </w:tc>
-        <w:tc>
-          <w:tcPr>
-            <w:tcW w:w="6357" w:type="dxa"/>
-          </w:tcPr>
-          <w:p>
-            <w:pPr>
-              <w:jc w:val="both"/>
-              <w:rPr>
-                <w:sz w:val="18"/>
-                <w:szCs w:val="18"/>
-              </w:rPr>
-            </w:pPr>
-            <w:r>
-              <w:rPr>
-                <w:sz w:val="18"/>
-                <w:szCs w:val="18"/>
-              </w:rPr>
-              <w:t>USD $ [     .00] per quarter.</w:t>
-            </w:r>
-          </w:p>
-        </w:tc>
-      </w:tr>
-      <w:tr>
-        <w:tc>
-          <w:tcPr>
-            <w:tcW w:w="3867" w:type="dxa"/>
-          </w:tcPr>
-          <w:p>
-            <w:pPr>
-              <w:rPr>
-                <w:b/>
-                <w:sz w:val="18"/>
-                <w:szCs w:val="18"/>
-              </w:rPr>
-            </w:pPr>
-            <w:r>
-              <w:rPr>
-                <w:b/>
-                <w:sz w:val="18"/>
-                <w:szCs w:val="18"/>
-              </w:rPr>
-              <w:t>Term</w:t>
-            </w:r>
-            <w:r>
-              <w:rPr>
-                <w:b/>
-                <w:sz w:val="18"/>
-                <w:szCs w:val="18"/>
-              </w:rPr>
-              <w:t>:</w:t>
-            </w:r>
-          </w:p>
-          <w:p>
-            <w:pPr>
-              <w:rPr>
-                <w:b/>
-                <w:sz w:val="18"/>
-                <w:szCs w:val="18"/>
-              </w:rPr>
-            </w:pPr>
-          </w:p>
-        </w:tc>
-        <w:tc>
-          <w:tcPr>
-            <w:tcW w:w="6357" w:type="dxa"/>
-          </w:tcPr>
-          <w:p>
-            <w:pPr>
-              <w:jc w:val="both"/>
-              <w:rPr>
-                <w:sz w:val="18"/>
-                <w:szCs w:val="18"/>
-              </w:rPr>
-            </w:pPr>
-            <w:r>
-              <w:rPr>
-                <w:sz w:val="18"/>
-                <w:szCs w:val="18"/>
-              </w:rPr>
-              <w:t xml:space="preserve">The initial period of this </w:t>
-            </w:r>
-            <w:r>
-              <w:rPr>
-                <w:sz w:val="18"/>
-                <w:szCs w:val="18"/>
-              </w:rPr>
-              <w:t>Order Form</w:t>
-            </w:r>
-            <w:r>
-              <w:rPr>
-                <w:sz w:val="18"/>
-                <w:szCs w:val="18"/>
-              </w:rPr>
-              <w:t xml:space="preserve"> will commence on </w:t>
-            </w:r>
-            <w:r>
-              <w:rPr>
-                <w:sz w:val="18"/>
-                <w:szCs w:val="18"/>
-              </w:rPr>
-              <w:t>[January 1, 2018] and continue for a period of 1</w:t>
-            </w:r>
-            <w:r>
-              <w:rPr>
-                <w:sz w:val="18"/>
-                <w:szCs w:val="18"/>
-              </w:rPr>
-              <w:t xml:space="preserve"> year (“</w:t>
-            </w:r>
-            <w:r>
-              <w:rPr>
-                <w:sz w:val="18"/>
-                <w:szCs w:val="18"/>
-                <w:u w:val="single"/>
-              </w:rPr>
-              <w:t>Initial Period</w:t>
-            </w:r>
-            <w:r>
-              <w:rPr>
-                <w:sz w:val="18"/>
-                <w:szCs w:val="18"/>
-              </w:rPr>
-              <w:t xml:space="preserve">”). After the Initial Period, this </w:t>
-            </w:r>
-            <w:r>
-              <w:rPr>
-                <w:sz w:val="18"/>
-                <w:szCs w:val="18"/>
-              </w:rPr>
-              <w:t>Order Form</w:t>
-            </w:r>
-            <w:r>
-              <w:rPr>
-                <w:sz w:val="18"/>
-                <w:szCs w:val="18"/>
-              </w:rPr>
-              <w:t xml:space="preserve"> will automatically renew and extend for successive periods of 1 year each (each, an “</w:t>
-            </w:r>
-            <w:r>
-              <w:rPr>
-                <w:sz w:val="18"/>
-                <w:szCs w:val="18"/>
-                <w:u w:val="single"/>
-              </w:rPr>
-              <w:t>Extension Period</w:t>
-            </w:r>
-            <w:r>
-              <w:rPr>
-                <w:sz w:val="18"/>
-                <w:szCs w:val="18"/>
-              </w:rPr>
-              <w:t xml:space="preserve">”) unless either Party provides written </w:t>
-            </w:r>
-            <w:r>
-              <w:rPr>
-                <w:sz w:val="18"/>
-                <w:szCs w:val="18"/>
-              </w:rPr>
-              <w:t>notice of termination at least 9</w:t>
-            </w:r>
-            <w:r>
-              <w:rPr>
-                <w:sz w:val="18"/>
-                <w:szCs w:val="18"/>
-              </w:rPr>
-              <w:t xml:space="preserve">0 </w:t>
-            </w:r>
-            <w:r>
-              <w:rPr>
-                <w:sz w:val="18"/>
-                <w:szCs w:val="18"/>
-              </w:rPr>
-              <w:t xml:space="preserve">days </w:t>
-            </w:r>
-            <w:r>
-              <w:rPr>
-                <w:sz w:val="18"/>
-                <w:szCs w:val="18"/>
-              </w:rPr>
-              <w:t xml:space="preserve">prior to the expiration of the Initial Period or the then current Extension Period, as applicable.  </w:t>
-            </w:r>
-          </w:p>
-          <w:p>
-            <w:pPr>
-              <w:jc w:val="both"/>
-              <w:rPr>
-                <w:sz w:val="18"/>
-                <w:szCs w:val="18"/>
-              </w:rPr>
-            </w:pPr>
-          </w:p>
-          <w:p>
-            <w:pPr>
-              <w:jc w:val="both"/>
-              <w:rPr>
-                <w:sz w:val="18"/>
-                <w:szCs w:val="18"/>
-              </w:rPr>
-            </w:pPr>
-          </w:p>
-        </w:tc>
-      </w:tr>
-      <w:tr>
-        <w:tc>
-          <w:tcPr>
-            <w:tcW w:w="3867" w:type="dxa"/>
-          </w:tcPr>
-          <w:p>
-            <w:pPr>
-              <w:rPr>
-                <w:b/>
-                <w:sz w:val="18"/>
-                <w:szCs w:val="18"/>
-              </w:rPr>
-            </w:pPr>
-            <w:r>
-              <w:rPr>
-                <w:b/>
-                <w:sz w:val="18"/>
-                <w:szCs w:val="18"/>
-              </w:rPr>
-              <w:t>B</w:t>
-            </w:r>
-            <w:r>
-              <w:rPr>
-                <w:b/>
-                <w:sz w:val="18"/>
-                <w:szCs w:val="18"/>
-              </w:rPr>
-              <w:t>illing</w:t>
-            </w:r>
-            <w:r>
-              <w:rPr>
-                <w:b/>
-                <w:sz w:val="18"/>
-                <w:szCs w:val="18"/>
-              </w:rPr>
-              <w:t xml:space="preserve"> Period</w:t>
-            </w:r>
-            <w:r>
-              <w:rPr>
-                <w:b/>
-                <w:sz w:val="18"/>
-                <w:szCs w:val="18"/>
-              </w:rPr>
-              <w:t>:</w:t>
-            </w:r>
-          </w:p>
-          <w:p>
-            <w:pPr>
-              <w:rPr>
-                <w:b/>
-                <w:sz w:val="18"/>
-                <w:szCs w:val="18"/>
-              </w:rPr>
-            </w:pPr>
-          </w:p>
-        </w:tc>
-        <w:tc>
-          <w:tcPr>
-            <w:tcW w:w="6357" w:type="dxa"/>
-          </w:tcPr>
-          <w:p>
-            <w:pPr>
-              <w:jc w:val="both"/>
-              <w:rPr>
-                <w:sz w:val="18"/>
-                <w:szCs w:val="18"/>
-              </w:rPr>
-            </w:pPr>
-            <w:r>
-              <w:rPr>
-                <w:sz w:val="18"/>
-                <w:szCs w:val="18"/>
-              </w:rPr>
-              <w:t>QMIT shall invoice the Client quarterly in advance</w:t>
-            </w:r>
-            <w:r>
-              <w:rPr>
-                <w:sz w:val="18"/>
-                <w:szCs w:val="18"/>
-              </w:rPr>
-              <w:t>.</w:t>
-            </w:r>
-          </w:p>
-          <w:p>
-            <w:pPr>
-              <w:jc w:val="both"/>
-              <w:rPr>
-                <w:sz w:val="18"/>
-                <w:szCs w:val="18"/>
-              </w:rPr>
-            </w:pPr>
-          </w:p>
-        </w:tc>
-      </w:tr>
-      <w:tr>
-        <w:tc>
-          <w:tcPr>
-            <w:tcW w:w="3867" w:type="dxa"/>
+            <w:tcW w:w="3752" w:type="dxa"/>
           </w:tcPr>
           <w:p>
             <w:pPr>
@@ -6078,7 +6132,7 @@
         </w:tc>
         <w:tc>
           <w:tcPr>
-            <w:tcW w:w="6357" w:type="dxa"/>
+            <w:tcW w:w="6256" w:type="dxa"/>
           </w:tcPr>
           <w:p>
             <w:pPr>
@@ -6104,9 +6158,9 @@
               <w:tblLook w:val="04A0" w:firstRow="1" w:lastRow="0" w:firstColumn="1" w:lastColumn="0" w:noHBand="0" w:noVBand="1"/>
             </w:tblPr>
             <w:tblGrid>
-              <w:gridCol w:w="2042"/>
-              <w:gridCol w:w="2042"/>
-              <w:gridCol w:w="2042"/>
+              <w:gridCol w:w="2002"/>
+              <w:gridCol w:w="2025"/>
+              <w:gridCol w:w="2013"/>
             </w:tblGrid>
             <w:tr>
               <w:tc>
@@ -6330,21 +6384,7 @@
                       <w:sz w:val="18"/>
                       <w:szCs w:val="18"/>
                     </w:rPr>
-                    <w:t>/</w:t>
-                  </w:r>
-                  <w:r>
-                    <w:rPr>
-                      <w:sz w:val="18"/>
-                      <w:szCs w:val="18"/>
-                    </w:rPr>
-                    <w:t>Capital I</w:t>
-                  </w:r>
-                  <w:r>
-                    <w:rPr>
-                      <w:sz w:val="18"/>
-                      <w:szCs w:val="18"/>
-                    </w:rPr>
-                    <w:t>Q</w:t>
+                    <w:t>/Capital IQ</w:t>
                   </w:r>
                 </w:p>
               </w:tc>
@@ -6547,9 +6587,12 @@
         </w:tc>
       </w:tr>
       <w:tr>
+        <w:trPr>
+          <w:trHeight w:val="1107"/>
+        </w:trPr>
         <w:tc>
           <w:tcPr>
-            <w:tcW w:w="3867" w:type="dxa"/>
+            <w:tcW w:w="3752" w:type="dxa"/>
           </w:tcPr>
           <w:p>
             <w:pPr>
@@ -6565,39 +6608,7 @@
                 <w:sz w:val="18"/>
                 <w:szCs w:val="18"/>
               </w:rPr>
-              <w:t xml:space="preserve">QMIT </w:t>
-            </w:r>
-            <w:r>
-              <w:rPr>
-                <w:b/>
-                <w:sz w:val="18"/>
-                <w:szCs w:val="18"/>
-              </w:rPr>
-              <w:t>Vend</w:t>
-            </w:r>
-            <w:r>
-              <w:rPr>
-                <w:b/>
-                <w:sz w:val="18"/>
-                <w:szCs w:val="18"/>
-              </w:rPr>
-              <w:t>o</w:t>
-            </w:r>
-            <w:r>
-              <w:rPr>
-                <w:b/>
-                <w:sz w:val="18"/>
-                <w:szCs w:val="18"/>
-              </w:rPr>
-              <w:t>r Fees (if applicable</w:t>
-            </w:r>
-            <w:r>
-              <w:rPr>
-                <w:b/>
-                <w:sz w:val="18"/>
-                <w:szCs w:val="18"/>
-              </w:rPr>
-              <w:t>):</w:t>
+              <w:t xml:space="preserve"> </w:t>
             </w:r>
           </w:p>
           <w:p>
@@ -6612,7 +6623,7 @@
         </w:tc>
         <w:tc>
           <w:tcPr>
-            <w:tcW w:w="6357" w:type="dxa"/>
+            <w:tcW w:w="6256" w:type="dxa"/>
           </w:tcPr>
           <w:p>
             <w:pPr>
@@ -6628,33 +6639,8 @@
       <w:tr>
         <w:tc>
           <w:tcPr>
-            <w:tcW w:w="3867" w:type="dxa"/>
+            <w:tcW w:w="3752" w:type="dxa"/>
           </w:tcPr>
-          <w:p>
-            <w:pPr>
-              <w:rPr>
-                <w:b/>
-                <w:sz w:val="18"/>
-                <w:szCs w:val="18"/>
-              </w:rPr>
-            </w:pPr>
-            <w:r>
-              <w:rPr>
-                <w:b/>
-                <w:sz w:val="18"/>
-                <w:szCs w:val="18"/>
-              </w:rPr>
-              <w:t>Client Contracting Entity</w:t>
-            </w:r>
-            <w:r>
-              <w:rPr>
-                <w:b/>
-                <w:sz w:val="18"/>
-                <w:szCs w:val="18"/>
-              </w:rPr>
-              <w:t>:</w:t>
-            </w:r>
-          </w:p>
           <w:p>
             <w:pPr>
               <w:jc w:val="both"/>
@@ -6668,334 +6654,7 @@
         </w:tc>
         <w:tc>
           <w:tcPr>
-            <w:tcW w:w="6357" w:type="dxa"/>
-          </w:tcPr>
-          <w:p>
-            <w:pPr>
-              <w:jc w:val="both"/>
-              <w:rPr>
-                <w:sz w:val="18"/>
-                <w:szCs w:val="18"/>
-              </w:rPr>
-            </w:pPr>
-          </w:p>
-        </w:tc>
-      </w:tr>
-      <w:tr>
-        <w:tc>
-          <w:tcPr>
-            <w:tcW w:w="3867" w:type="dxa"/>
-          </w:tcPr>
-          <w:p>
-            <w:pPr>
-              <w:rPr>
-                <w:b/>
-                <w:sz w:val="18"/>
-                <w:szCs w:val="18"/>
-              </w:rPr>
-            </w:pPr>
-            <w:r>
-              <w:rPr>
-                <w:b/>
-                <w:sz w:val="18"/>
-                <w:szCs w:val="18"/>
-              </w:rPr>
-              <w:t>Client Contacts:</w:t>
-            </w:r>
-          </w:p>
-          <w:p>
-            <w:pPr>
-              <w:jc w:val="both"/>
-              <w:rPr>
-                <w:b/>
-                <w:sz w:val="18"/>
-                <w:szCs w:val="18"/>
-              </w:rPr>
-            </w:pPr>
-          </w:p>
-        </w:tc>
-        <w:tc>
-          <w:tcPr>
-            <w:tcW w:w="6357" w:type="dxa"/>
-          </w:tcPr>
-          <w:p>
-            <w:pPr>
-              <w:jc w:val="both"/>
-              <w:rPr>
-                <w:sz w:val="18"/>
-                <w:szCs w:val="18"/>
-              </w:rPr>
-            </w:pPr>
-          </w:p>
-        </w:tc>
-      </w:tr>
-      <w:tr>
-        <w:tc>
-          <w:tcPr>
-            <w:tcW w:w="3867" w:type="dxa"/>
-          </w:tcPr>
-          <w:p>
-            <w:pPr>
-              <w:rPr>
-                <w:b/>
-                <w:sz w:val="18"/>
-                <w:szCs w:val="18"/>
-              </w:rPr>
-            </w:pPr>
-            <w:r>
-              <w:rPr>
-                <w:b/>
-                <w:sz w:val="18"/>
-                <w:szCs w:val="18"/>
-              </w:rPr>
-              <w:t xml:space="preserve">QMIT </w:t>
-            </w:r>
-            <w:r>
-              <w:rPr>
-                <w:b/>
-                <w:sz w:val="18"/>
-                <w:szCs w:val="18"/>
-              </w:rPr>
-              <w:t>Delivery Requirements:</w:t>
-            </w:r>
-          </w:p>
-          <w:p>
-            <w:pPr>
-              <w:rPr>
-                <w:b/>
-                <w:sz w:val="18"/>
-                <w:szCs w:val="18"/>
-              </w:rPr>
-            </w:pPr>
-          </w:p>
-        </w:tc>
-        <w:tc>
-          <w:tcPr>
-            <w:tcW w:w="6357" w:type="dxa"/>
-          </w:tcPr>
-          <w:p>
-            <w:pPr>
-              <w:jc w:val="both"/>
-              <w:rPr>
-                <w:sz w:val="18"/>
-                <w:szCs w:val="18"/>
-              </w:rPr>
-            </w:pPr>
-          </w:p>
-        </w:tc>
-      </w:tr>
-      <w:tr>
-        <w:tc>
-          <w:tcPr>
-            <w:tcW w:w="3867" w:type="dxa"/>
-          </w:tcPr>
-          <w:p>
-            <w:pPr>
-              <w:rPr>
-                <w:b/>
-                <w:sz w:val="18"/>
-                <w:szCs w:val="18"/>
-              </w:rPr>
-            </w:pPr>
-            <w:r>
-              <w:rPr>
-                <w:b/>
-                <w:sz w:val="18"/>
-                <w:szCs w:val="18"/>
-              </w:rPr>
-              <w:t>Delivery Address</w:t>
-            </w:r>
-            <w:r>
-              <w:rPr>
-                <w:b/>
-                <w:sz w:val="18"/>
-                <w:szCs w:val="18"/>
-              </w:rPr>
-              <w:t>:</w:t>
-            </w:r>
-          </w:p>
-          <w:p>
-            <w:pPr>
-              <w:jc w:val="both"/>
-              <w:rPr>
-                <w:b/>
-                <w:sz w:val="18"/>
-                <w:szCs w:val="18"/>
-              </w:rPr>
-            </w:pPr>
-          </w:p>
-        </w:tc>
-        <w:tc>
-          <w:tcPr>
-            <w:tcW w:w="6357" w:type="dxa"/>
-          </w:tcPr>
-          <w:p>
-            <w:pPr>
-              <w:jc w:val="both"/>
-              <w:rPr>
-                <w:sz w:val="18"/>
-                <w:szCs w:val="18"/>
-              </w:rPr>
-            </w:pPr>
-          </w:p>
-        </w:tc>
-      </w:tr>
-      <w:tr>
-        <w:tc>
-          <w:tcPr>
-            <w:tcW w:w="3867" w:type="dxa"/>
-          </w:tcPr>
-          <w:p>
-            <w:pPr>
-              <w:rPr>
-                <w:b/>
-                <w:sz w:val="18"/>
-                <w:szCs w:val="18"/>
-              </w:rPr>
-            </w:pPr>
-            <w:r>
-              <w:rPr>
-                <w:b/>
-                <w:sz w:val="18"/>
-                <w:szCs w:val="18"/>
-              </w:rPr>
-              <w:t>Delivery Contact</w:t>
-            </w:r>
-            <w:r>
-              <w:rPr>
-                <w:b/>
-                <w:sz w:val="18"/>
-                <w:szCs w:val="18"/>
-              </w:rPr>
-              <w:t>:</w:t>
-            </w:r>
-          </w:p>
-          <w:p>
-            <w:pPr>
-              <w:jc w:val="both"/>
-              <w:rPr>
-                <w:b/>
-                <w:sz w:val="18"/>
-                <w:szCs w:val="18"/>
-              </w:rPr>
-            </w:pPr>
-          </w:p>
-        </w:tc>
-        <w:tc>
-          <w:tcPr>
-            <w:tcW w:w="6357" w:type="dxa"/>
-          </w:tcPr>
-          <w:p>
-            <w:pPr>
-              <w:jc w:val="both"/>
-              <w:rPr>
-                <w:sz w:val="18"/>
-                <w:szCs w:val="18"/>
-              </w:rPr>
-            </w:pPr>
-          </w:p>
-        </w:tc>
-      </w:tr>
-      <w:tr>
-        <w:tc>
-          <w:tcPr>
-            <w:tcW w:w="3867" w:type="dxa"/>
-          </w:tcPr>
-          <w:p>
-            <w:pPr>
-              <w:rPr>
-                <w:b/>
-                <w:sz w:val="18"/>
-                <w:szCs w:val="18"/>
-              </w:rPr>
-            </w:pPr>
-            <w:r>
-              <w:rPr>
-                <w:b/>
-                <w:sz w:val="18"/>
-                <w:szCs w:val="18"/>
-              </w:rPr>
-              <w:t>Invoice Address</w:t>
-            </w:r>
-            <w:r>
-              <w:rPr>
-                <w:b/>
-                <w:sz w:val="18"/>
-                <w:szCs w:val="18"/>
-              </w:rPr>
-              <w:t>:</w:t>
-            </w:r>
-          </w:p>
-          <w:p>
-            <w:pPr>
-              <w:jc w:val="both"/>
-              <w:rPr>
-                <w:b/>
-                <w:sz w:val="18"/>
-                <w:szCs w:val="18"/>
-              </w:rPr>
-            </w:pPr>
-          </w:p>
-        </w:tc>
-        <w:tc>
-          <w:tcPr>
-            <w:tcW w:w="6357" w:type="dxa"/>
-          </w:tcPr>
-          <w:p>
-            <w:pPr>
-              <w:jc w:val="both"/>
-              <w:rPr>
-                <w:sz w:val="18"/>
-                <w:szCs w:val="18"/>
-              </w:rPr>
-            </w:pPr>
-          </w:p>
-        </w:tc>
-      </w:tr>
-      <w:tr>
-        <w:tc>
-          <w:tcPr>
-            <w:tcW w:w="3867" w:type="dxa"/>
-          </w:tcPr>
-          <w:p>
-            <w:pPr>
-              <w:rPr>
-                <w:b/>
-                <w:sz w:val="18"/>
-                <w:szCs w:val="18"/>
-              </w:rPr>
-            </w:pPr>
-            <w:r>
-              <w:rPr>
-                <w:b/>
-                <w:sz w:val="18"/>
-                <w:szCs w:val="18"/>
-              </w:rPr>
-              <w:t>Invoice Contact</w:t>
-            </w:r>
-            <w:r>
-              <w:rPr>
-                <w:b/>
-                <w:sz w:val="18"/>
-                <w:szCs w:val="18"/>
-              </w:rPr>
-              <w:t>:</w:t>
-            </w:r>
-          </w:p>
-          <w:p>
-            <w:pPr>
-              <w:jc w:val="both"/>
-              <w:rPr>
-                <w:b/>
-                <w:sz w:val="18"/>
-                <w:szCs w:val="18"/>
-              </w:rPr>
-            </w:pPr>
-          </w:p>
-        </w:tc>
-        <w:tc>
-          <w:tcPr>
-            <w:tcW w:w="6357" w:type="dxa"/>
+            <w:tcW w:w="6256" w:type="dxa"/>
           </w:tcPr>
           <w:p>
             <w:pPr>
@@ -7009,32 +6668,6 @@
         </w:tc>
       </w:tr>
     </w:tbl>
-    <w:p>
-      <w:pPr>
-        <w:rPr>
-          <w:sz w:val="18"/>
-          <w:szCs w:val="18"/>
-          <w:u w:val="single"/>
-        </w:rPr>
-      </w:pPr>
-    </w:p>
-    <w:p>
-      <w:pPr>
-        <w:pStyle w:val="BodyText"/>
-        <w:ind w:firstLine="720"/>
-        <w:rPr>
-          <w:sz w:val="18"/>
-          <w:szCs w:val="18"/>
-        </w:rPr>
-      </w:pPr>
-      <w:r>
-        <w:rPr>
-          <w:sz w:val="18"/>
-          <w:szCs w:val="18"/>
-        </w:rPr>
-        <w:t>SIGNATURE PAGE FOLLOWS</w:t>
-      </w:r>
-    </w:p>
     <w:p>
       <w:pPr>
         <w:rPr>
@@ -7653,7 +7286,7 @@
 </file>
 
 <file path=word/endnotes.xml><?xml version="1.0" encoding="utf-8"?>
-<w:endnotes xmlns:wpc="http://schemas.microsoft.com/office/word/2010/wordprocessingCanvas" xmlns:mc="http://schemas.openxmlformats.org/markup-compatibility/2006" xmlns:o="urn:schemas-microsoft-com:office:office" xmlns:r="http://schemas.openxmlformats.org/officeDocument/2006/relationships" xmlns:m="http://schemas.openxmlformats.org/officeDocument/2006/math" xmlns:v="urn:schemas-microsoft-com:vml" xmlns:wp14="http://schemas.microsoft.com/office/word/2010/wordprocessingDrawing" xmlns:wp="http://schemas.openxmlformats.org/drawingml/2006/wordprocessingDrawing" xmlns:w10="urn:schemas-microsoft-com:office:word" xmlns:w="http://schemas.openxmlformats.org/wordprocessingml/2006/main" xmlns:w14="http://schemas.microsoft.com/office/word/2010/wordml" xmlns:wpg="http://schemas.microsoft.com/office/word/2010/wordprocessingGroup" xmlns:wpi="http://schemas.microsoft.com/office/word/2010/wordprocessingInk" xmlns:wne="http://schemas.microsoft.com/office/word/2006/wordml" xmlns:wps="http://schemas.microsoft.com/office/word/2010/wordprocessingShape" mc:Ignorable="w14 wp14">
+<w:endnotes xmlns:wpc="http://schemas.microsoft.com/office/word/2010/wordprocessingCanvas" xmlns:cx="http://schemas.microsoft.com/office/drawing/2014/chartex" xmlns:cx1="http://schemas.microsoft.com/office/drawing/2015/9/8/chartex" xmlns:cx2="http://schemas.microsoft.com/office/drawing/2015/10/21/chartex" xmlns:cx3="http://schemas.microsoft.com/office/drawing/2016/5/9/chartex" xmlns:cx4="http://schemas.microsoft.com/office/drawing/2016/5/10/chartex" xmlns:cx5="http://schemas.microsoft.com/office/drawing/2016/5/11/chartex" xmlns:cx6="http://schemas.microsoft.com/office/drawing/2016/5/12/chartex" xmlns:cx7="http://schemas.microsoft.com/office/drawing/2016/5/13/chartex" xmlns:cx8="http://schemas.microsoft.com/office/drawing/2016/5/14/chartex" xmlns:mc="http://schemas.openxmlformats.org/markup-compatibility/2006" xmlns:aink="http://schemas.microsoft.com/office/drawing/2016/ink" xmlns:am3d="http://schemas.microsoft.com/office/drawing/2017/model3d" xmlns:o="urn:schemas-microsoft-com:office:office" xmlns:r="http://schemas.openxmlformats.org/officeDocument/2006/relationships" xmlns:m="http://schemas.openxmlformats.org/officeDocument/2006/math" xmlns:v="urn:schemas-microsoft-com:vml" xmlns:wp14="http://schemas.microsoft.com/office/word/2010/wordprocessingDrawing" xmlns:wp="http://schemas.openxmlformats.org/drawingml/2006/wordprocessingDrawing" xmlns:w10="urn:schemas-microsoft-com:office:word" xmlns:w="http://schemas.openxmlformats.org/wordprocessingml/2006/main" xmlns:w14="http://schemas.microsoft.com/office/word/2010/wordml" xmlns:w15="http://schemas.microsoft.com/office/word/2012/wordml" xmlns:w16cex="http://schemas.microsoft.com/office/word/2018/wordml/cex" xmlns:w16cid="http://schemas.microsoft.com/office/word/2016/wordml/cid" xmlns:w16="http://schemas.microsoft.com/office/word/2018/wordml" xmlns:w16se="http://schemas.microsoft.com/office/word/2015/wordml/symex" xmlns:wpg="http://schemas.microsoft.com/office/word/2010/wordprocessingGroup" xmlns:wpi="http://schemas.microsoft.com/office/word/2010/wordprocessingInk" xmlns:wne="http://schemas.microsoft.com/office/word/2006/wordml" xmlns:wps="http://schemas.microsoft.com/office/word/2010/wordprocessingShape" mc:Ignorable="w14 w15 w16se w16cid w16 w16cex wp14">
   <w:endnote w:type="separator" w:id="-1">
     <w:p>
       <w:r>
@@ -7672,7 +7305,7 @@
 </file>
 
 <file path=word/footer1.xml><?xml version="1.0" encoding="utf-8"?>
-<w:ftr xmlns:wpc="http://schemas.microsoft.com/office/word/2010/wordprocessingCanvas" xmlns:mc="http://schemas.openxmlformats.org/markup-compatibility/2006" xmlns:o="urn:schemas-microsoft-com:office:office" xmlns:r="http://schemas.openxmlformats.org/officeDocument/2006/relationships" xmlns:m="http://schemas.openxmlformats.org/officeDocument/2006/math" xmlns:v="urn:schemas-microsoft-com:vml" xmlns:wp14="http://schemas.microsoft.com/office/word/2010/wordprocessingDrawing" xmlns:wp="http://schemas.openxmlformats.org/drawingml/2006/wordprocessingDrawing" xmlns:w10="urn:schemas-microsoft-com:office:word" xmlns:w="http://schemas.openxmlformats.org/wordprocessingml/2006/main" xmlns:w14="http://schemas.microsoft.com/office/word/2010/wordml" xmlns:wpg="http://schemas.microsoft.com/office/word/2010/wordprocessingGroup" xmlns:wpi="http://schemas.microsoft.com/office/word/2010/wordprocessingInk" xmlns:wne="http://schemas.microsoft.com/office/word/2006/wordml" xmlns:wps="http://schemas.microsoft.com/office/word/2010/wordprocessingShape" mc:Ignorable="w14 wp14">
+<w:ftr xmlns:wpc="http://schemas.microsoft.com/office/word/2010/wordprocessingCanvas" xmlns:cx="http://schemas.microsoft.com/office/drawing/2014/chartex" xmlns:cx1="http://schemas.microsoft.com/office/drawing/2015/9/8/chartex" xmlns:cx2="http://schemas.microsoft.com/office/drawing/2015/10/21/chartex" xmlns:cx3="http://schemas.microsoft.com/office/drawing/2016/5/9/chartex" xmlns:cx4="http://schemas.microsoft.com/office/drawing/2016/5/10/chartex" xmlns:cx5="http://schemas.microsoft.com/office/drawing/2016/5/11/chartex" xmlns:cx6="http://schemas.microsoft.com/office/drawing/2016/5/12/chartex" xmlns:cx7="http://schemas.microsoft.com/office/drawing/2016/5/13/chartex" xmlns:cx8="http://schemas.microsoft.com/office/drawing/2016/5/14/chartex" xmlns:mc="http://schemas.openxmlformats.org/markup-compatibility/2006" xmlns:aink="http://schemas.microsoft.com/office/drawing/2016/ink" xmlns:am3d="http://schemas.microsoft.com/office/drawing/2017/model3d" xmlns:o="urn:schemas-microsoft-com:office:office" xmlns:r="http://schemas.openxmlformats.org/officeDocument/2006/relationships" xmlns:m="http://schemas.openxmlformats.org/officeDocument/2006/math" xmlns:v="urn:schemas-microsoft-com:vml" xmlns:wp14="http://schemas.microsoft.com/office/word/2010/wordprocessingDrawing" xmlns:wp="http://schemas.openxmlformats.org/drawingml/2006/wordprocessingDrawing" xmlns:w10="urn:schemas-microsoft-com:office:word" xmlns:w="http://schemas.openxmlformats.org/wordprocessingml/2006/main" xmlns:w14="http://schemas.microsoft.com/office/word/2010/wordml" xmlns:w15="http://schemas.microsoft.com/office/word/2012/wordml" xmlns:w16cex="http://schemas.microsoft.com/office/word/2018/wordml/cex" xmlns:w16cid="http://schemas.microsoft.com/office/word/2016/wordml/cid" xmlns:w16="http://schemas.microsoft.com/office/word/2018/wordml" xmlns:w16se="http://schemas.microsoft.com/office/word/2015/wordml/symex" xmlns:wpg="http://schemas.microsoft.com/office/word/2010/wordprocessingGroup" xmlns:wpi="http://schemas.microsoft.com/office/word/2010/wordprocessingInk" xmlns:wne="http://schemas.microsoft.com/office/word/2006/wordml" xmlns:wps="http://schemas.microsoft.com/office/word/2010/wordprocessingShape" mc:Ignorable="w14 w15 w16se w16cid w16 w16cex wp14">
   <w:p>
     <w:pPr>
       <w:pStyle w:val="Footer"/>
@@ -7776,7 +7409,7 @@
 </file>
 
 <file path=word/footnotes.xml><?xml version="1.0" encoding="utf-8"?>
-<w:footnotes xmlns:wpc="http://schemas.microsoft.com/office/word/2010/wordprocessingCanvas" xmlns:mc="http://schemas.openxmlformats.org/markup-compatibility/2006" xmlns:o="urn:schemas-microsoft-com:office:office" xmlns:r="http://schemas.openxmlformats.org/officeDocument/2006/relationships" xmlns:m="http://schemas.openxmlformats.org/officeDocument/2006/math" xmlns:v="urn:schemas-microsoft-com:vml" xmlns:wp14="http://schemas.microsoft.com/office/word/2010/wordprocessingDrawing" xmlns:wp="http://schemas.openxmlformats.org/drawingml/2006/wordprocessingDrawing" xmlns:w10="urn:schemas-microsoft-com:office:word" xmlns:w="http://schemas.openxmlformats.org/wordprocessingml/2006/main" xmlns:w14="http://schemas.microsoft.com/office/word/2010/wordml" xmlns:wpg="http://schemas.microsoft.com/office/word/2010/wordprocessingGroup" xmlns:wpi="http://schemas.microsoft.com/office/word/2010/wordprocessingInk" xmlns:wne="http://schemas.microsoft.com/office/word/2006/wordml" xmlns:wps="http://schemas.microsoft.com/office/word/2010/wordprocessingShape" mc:Ignorable="w14 wp14">
+<w:footnotes xmlns:wpc="http://schemas.microsoft.com/office/word/2010/wordprocessingCanvas" xmlns:cx="http://schemas.microsoft.com/office/drawing/2014/chartex" xmlns:cx1="http://schemas.microsoft.com/office/drawing/2015/9/8/chartex" xmlns:cx2="http://schemas.microsoft.com/office/drawing/2015/10/21/chartex" xmlns:cx3="http://schemas.microsoft.com/office/drawing/2016/5/9/chartex" xmlns:cx4="http://schemas.microsoft.com/office/drawing/2016/5/10/chartex" xmlns:cx5="http://schemas.microsoft.com/office/drawing/2016/5/11/chartex" xmlns:cx6="http://schemas.microsoft.com/office/drawing/2016/5/12/chartex" xmlns:cx7="http://schemas.microsoft.com/office/drawing/2016/5/13/chartex" xmlns:cx8="http://schemas.microsoft.com/office/drawing/2016/5/14/chartex" xmlns:mc="http://schemas.openxmlformats.org/markup-compatibility/2006" xmlns:aink="http://schemas.microsoft.com/office/drawing/2016/ink" xmlns:am3d="http://schemas.microsoft.com/office/drawing/2017/model3d" xmlns:o="urn:schemas-microsoft-com:office:office" xmlns:r="http://schemas.openxmlformats.org/officeDocument/2006/relationships" xmlns:m="http://schemas.openxmlformats.org/officeDocument/2006/math" xmlns:v="urn:schemas-microsoft-com:vml" xmlns:wp14="http://schemas.microsoft.com/office/word/2010/wordprocessingDrawing" xmlns:wp="http://schemas.openxmlformats.org/drawingml/2006/wordprocessingDrawing" xmlns:w10="urn:schemas-microsoft-com:office:word" xmlns:w="http://schemas.openxmlformats.org/wordprocessingml/2006/main" xmlns:w14="http://schemas.microsoft.com/office/word/2010/wordml" xmlns:w15="http://schemas.microsoft.com/office/word/2012/wordml" xmlns:w16cex="http://schemas.microsoft.com/office/word/2018/wordml/cex" xmlns:w16cid="http://schemas.microsoft.com/office/word/2016/wordml/cid" xmlns:w16="http://schemas.microsoft.com/office/word/2018/wordml" xmlns:w16se="http://schemas.microsoft.com/office/word/2015/wordml/symex" xmlns:wpg="http://schemas.microsoft.com/office/word/2010/wordprocessingGroup" xmlns:wpi="http://schemas.microsoft.com/office/word/2010/wordprocessingInk" xmlns:wne="http://schemas.microsoft.com/office/word/2006/wordml" xmlns:wps="http://schemas.microsoft.com/office/word/2010/wordprocessingShape" mc:Ignorable="w14 w15 w16se w16cid w16 w16cex wp14">
   <w:footnote w:type="separator" w:id="-1">
     <w:p>
       <w:r>
@@ -7795,7 +7428,7 @@
 </file>
 
 <file path=word/header1.xml><?xml version="1.0" encoding="utf-8"?>
-<w:hdr xmlns:wpc="http://schemas.microsoft.com/office/word/2010/wordprocessingCanvas" xmlns:mc="http://schemas.openxmlformats.org/markup-compatibility/2006" xmlns:o="urn:schemas-microsoft-com:office:office" xmlns:r="http://schemas.openxmlformats.org/officeDocument/2006/relationships" xmlns:m="http://schemas.openxmlformats.org/officeDocument/2006/math" xmlns:v="urn:schemas-microsoft-com:vml" xmlns:wp14="http://schemas.microsoft.com/office/word/2010/wordprocessingDrawing" xmlns:wp="http://schemas.openxmlformats.org/drawingml/2006/wordprocessingDrawing" xmlns:w10="urn:schemas-microsoft-com:office:word" xmlns:w="http://schemas.openxmlformats.org/wordprocessingml/2006/main" xmlns:w14="http://schemas.microsoft.com/office/word/2010/wordml" xmlns:wpg="http://schemas.microsoft.com/office/word/2010/wordprocessingGroup" xmlns:wpi="http://schemas.microsoft.com/office/word/2010/wordprocessingInk" xmlns:wne="http://schemas.microsoft.com/office/word/2006/wordml" xmlns:wps="http://schemas.microsoft.com/office/word/2010/wordprocessingShape" mc:Ignorable="w14 wp14">
+<w:hdr xmlns:wpc="http://schemas.microsoft.com/office/word/2010/wordprocessingCanvas" xmlns:cx="http://schemas.microsoft.com/office/drawing/2014/chartex" xmlns:cx1="http://schemas.microsoft.com/office/drawing/2015/9/8/chartex" xmlns:cx2="http://schemas.microsoft.com/office/drawing/2015/10/21/chartex" xmlns:cx3="http://schemas.microsoft.com/office/drawing/2016/5/9/chartex" xmlns:cx4="http://schemas.microsoft.com/office/drawing/2016/5/10/chartex" xmlns:cx5="http://schemas.microsoft.com/office/drawing/2016/5/11/chartex" xmlns:cx6="http://schemas.microsoft.com/office/drawing/2016/5/12/chartex" xmlns:cx7="http://schemas.microsoft.com/office/drawing/2016/5/13/chartex" xmlns:cx8="http://schemas.microsoft.com/office/drawing/2016/5/14/chartex" xmlns:mc="http://schemas.openxmlformats.org/markup-compatibility/2006" xmlns:aink="http://schemas.microsoft.com/office/drawing/2016/ink" xmlns:am3d="http://schemas.microsoft.com/office/drawing/2017/model3d" xmlns:o="urn:schemas-microsoft-com:office:office" xmlns:r="http://schemas.openxmlformats.org/officeDocument/2006/relationships" xmlns:m="http://schemas.openxmlformats.org/officeDocument/2006/math" xmlns:v="urn:schemas-microsoft-com:vml" xmlns:wp14="http://schemas.microsoft.com/office/word/2010/wordprocessingDrawing" xmlns:wp="http://schemas.openxmlformats.org/drawingml/2006/wordprocessingDrawing" xmlns:w10="urn:schemas-microsoft-com:office:word" xmlns:w="http://schemas.openxmlformats.org/wordprocessingml/2006/main" xmlns:w14="http://schemas.microsoft.com/office/word/2010/wordml" xmlns:w15="http://schemas.microsoft.com/office/word/2012/wordml" xmlns:w16cex="http://schemas.microsoft.com/office/word/2018/wordml/cex" xmlns:w16cid="http://schemas.microsoft.com/office/word/2016/wordml/cid" xmlns:w16="http://schemas.microsoft.com/office/word/2018/wordml" xmlns:w16se="http://schemas.microsoft.com/office/word/2015/wordml/symex" xmlns:wpg="http://schemas.microsoft.com/office/word/2010/wordprocessingGroup" xmlns:wpi="http://schemas.microsoft.com/office/word/2010/wordprocessingInk" xmlns:wne="http://schemas.microsoft.com/office/word/2006/wordml" xmlns:wps="http://schemas.microsoft.com/office/word/2010/wordprocessingShape" mc:Ignorable="w14 w15 w16se w16cid w16 w16cex wp14">
   <w:p>
     <w:pPr>
       <w:pStyle w:val="Header"/>
@@ -7820,8 +7453,8 @@
 </file>
 
 <file path=word/numbering.xml><?xml version="1.0" encoding="utf-8"?>
-<w:numbering xmlns:wpc="http://schemas.microsoft.com/office/word/2010/wordprocessingCanvas" xmlns:mc="http://schemas.openxmlformats.org/markup-compatibility/2006" xmlns:o="urn:schemas-microsoft-com:office:office" xmlns:r="http://schemas.openxmlformats.org/officeDocument/2006/relationships" xmlns:m="http://schemas.openxmlformats.org/officeDocument/2006/math" xmlns:v="urn:schemas-microsoft-com:vml" xmlns:wp14="http://schemas.microsoft.com/office/word/2010/wordprocessingDrawing" xmlns:wp="http://schemas.openxmlformats.org/drawingml/2006/wordprocessingDrawing" xmlns:w10="urn:schemas-microsoft-com:office:word" xmlns:w="http://schemas.openxmlformats.org/wordprocessingml/2006/main" xmlns:w14="http://schemas.microsoft.com/office/word/2010/wordml" xmlns:wpg="http://schemas.microsoft.com/office/word/2010/wordprocessingGroup" xmlns:wpi="http://schemas.microsoft.com/office/word/2010/wordprocessingInk" xmlns:wne="http://schemas.microsoft.com/office/word/2006/wordml" xmlns:wps="http://schemas.microsoft.com/office/word/2010/wordprocessingShape" mc:Ignorable="w14 wp14">
-  <w:abstractNum w:abstractNumId="0">
+<w:numbering xmlns:wpc="http://schemas.microsoft.com/office/word/2010/wordprocessingCanvas" xmlns:cx="http://schemas.microsoft.com/office/drawing/2014/chartex" xmlns:cx1="http://schemas.microsoft.com/office/drawing/2015/9/8/chartex" xmlns:cx2="http://schemas.microsoft.com/office/drawing/2015/10/21/chartex" xmlns:cx3="http://schemas.microsoft.com/office/drawing/2016/5/9/chartex" xmlns:cx4="http://schemas.microsoft.com/office/drawing/2016/5/10/chartex" xmlns:cx5="http://schemas.microsoft.com/office/drawing/2016/5/11/chartex" xmlns:cx6="http://schemas.microsoft.com/office/drawing/2016/5/12/chartex" xmlns:cx7="http://schemas.microsoft.com/office/drawing/2016/5/13/chartex" xmlns:cx8="http://schemas.microsoft.com/office/drawing/2016/5/14/chartex" xmlns:mc="http://schemas.openxmlformats.org/markup-compatibility/2006" xmlns:aink="http://schemas.microsoft.com/office/drawing/2016/ink" xmlns:am3d="http://schemas.microsoft.com/office/drawing/2017/model3d" xmlns:o="urn:schemas-microsoft-com:office:office" xmlns:r="http://schemas.openxmlformats.org/officeDocument/2006/relationships" xmlns:m="http://schemas.openxmlformats.org/officeDocument/2006/math" xmlns:v="urn:schemas-microsoft-com:vml" xmlns:wp14="http://schemas.microsoft.com/office/word/2010/wordprocessingDrawing" xmlns:wp="http://schemas.openxmlformats.org/drawingml/2006/wordprocessingDrawing" xmlns:w10="urn:schemas-microsoft-com:office:word" xmlns:w="http://schemas.openxmlformats.org/wordprocessingml/2006/main" xmlns:w14="http://schemas.microsoft.com/office/word/2010/wordml" xmlns:w15="http://schemas.microsoft.com/office/word/2012/wordml" xmlns:w16cex="http://schemas.microsoft.com/office/word/2018/wordml/cex" xmlns:w16cid="http://schemas.microsoft.com/office/word/2016/wordml/cid" xmlns:w16="http://schemas.microsoft.com/office/word/2018/wordml" xmlns:w16se="http://schemas.microsoft.com/office/word/2015/wordml/symex" xmlns:wpg="http://schemas.microsoft.com/office/word/2010/wordprocessingGroup" xmlns:wpi="http://schemas.microsoft.com/office/word/2010/wordprocessingInk" xmlns:wne="http://schemas.microsoft.com/office/word/2006/wordml" xmlns:wps="http://schemas.microsoft.com/office/word/2010/wordprocessingShape" mc:Ignorable="w14 w15 w16se w16cid w16 w16cex wp14">
+  <w:abstractNum w:abstractNumId="0" w15:restartNumberingAfterBreak="0">
     <w:nsid w:val="15FD2E82"/>
     <w:multiLevelType w:val="hybridMultilevel"/>
     <w:tmpl w:val="B7280B70"/>
@@ -7934,7 +7567,7 @@
       </w:rPr>
     </w:lvl>
   </w:abstractNum>
-  <w:abstractNum w:abstractNumId="1">
+  <w:abstractNum w:abstractNumId="1" w15:restartNumberingAfterBreak="0">
     <w:nsid w:val="3BAA1B23"/>
     <w:multiLevelType w:val="hybridMultilevel"/>
     <w:tmpl w:val="A8E4AC54"/>
@@ -8038,6 +7671,119 @@
       </w:pPr>
     </w:lvl>
   </w:abstractNum>
+  <w:abstractNum w:abstractNumId="2" w15:restartNumberingAfterBreak="0">
+    <w:nsid w:val="4B293609"/>
+    <w:multiLevelType w:val="hybridMultilevel"/>
+    <w:tmpl w:val="70282416"/>
+    <w:lvl w:ilvl="0" w:tplc="04090001">
+      <w:start w:val="1"/>
+      <w:numFmt w:val="bullet"/>
+      <w:lvlText w:val=""/>
+      <w:lvlJc w:val="left"/>
+      <w:pPr>
+        <w:ind w:left="720" w:hanging="360"/>
+      </w:pPr>
+      <w:rPr>
+        <w:rFonts w:ascii="Symbol" w:hAnsi="Symbol" w:hint="default"/>
+      </w:rPr>
+    </w:lvl>
+    <w:lvl w:ilvl="1" w:tplc="04090003">
+      <w:start w:val="1"/>
+      <w:numFmt w:val="bullet"/>
+      <w:lvlText w:val="o"/>
+      <w:lvlJc w:val="left"/>
+      <w:pPr>
+        <w:ind w:left="1440" w:hanging="360"/>
+      </w:pPr>
+      <w:rPr>
+        <w:rFonts w:ascii="Courier New" w:hAnsi="Courier New" w:cs="Courier New" w:hint="default"/>
+      </w:rPr>
+    </w:lvl>
+    <w:lvl w:ilvl="2" w:tplc="04090005">
+      <w:start w:val="1"/>
+      <w:numFmt w:val="bullet"/>
+      <w:lvlText w:val=""/>
+      <w:lvlJc w:val="left"/>
+      <w:pPr>
+        <w:ind w:left="2160" w:hanging="360"/>
+      </w:pPr>
+      <w:rPr>
+        <w:rFonts w:ascii="Wingdings" w:hAnsi="Wingdings" w:hint="default"/>
+      </w:rPr>
+    </w:lvl>
+    <w:lvl w:ilvl="3" w:tplc="04090001">
+      <w:start w:val="1"/>
+      <w:numFmt w:val="bullet"/>
+      <w:lvlText w:val=""/>
+      <w:lvlJc w:val="left"/>
+      <w:pPr>
+        <w:ind w:left="2880" w:hanging="360"/>
+      </w:pPr>
+      <w:rPr>
+        <w:rFonts w:ascii="Symbol" w:hAnsi="Symbol" w:hint="default"/>
+      </w:rPr>
+    </w:lvl>
+    <w:lvl w:ilvl="4" w:tplc="04090003">
+      <w:start w:val="1"/>
+      <w:numFmt w:val="bullet"/>
+      <w:lvlText w:val="o"/>
+      <w:lvlJc w:val="left"/>
+      <w:pPr>
+        <w:ind w:left="3600" w:hanging="360"/>
+      </w:pPr>
+      <w:rPr>
+        <w:rFonts w:ascii="Courier New" w:hAnsi="Courier New" w:cs="Courier New" w:hint="default"/>
+      </w:rPr>
+    </w:lvl>
+    <w:lvl w:ilvl="5" w:tplc="04090005">
+      <w:start w:val="1"/>
+      <w:numFmt w:val="bullet"/>
+      <w:lvlText w:val=""/>
+      <w:lvlJc w:val="left"/>
+      <w:pPr>
+        <w:ind w:left="4320" w:hanging="360"/>
+      </w:pPr>
+      <w:rPr>
+        <w:rFonts w:ascii="Wingdings" w:hAnsi="Wingdings" w:hint="default"/>
+      </w:rPr>
+    </w:lvl>
+    <w:lvl w:ilvl="6" w:tplc="04090001">
+      <w:start w:val="1"/>
+      <w:numFmt w:val="bullet"/>
+      <w:lvlText w:val=""/>
+      <w:lvlJc w:val="left"/>
+      <w:pPr>
+        <w:ind w:left="5040" w:hanging="360"/>
+      </w:pPr>
+      <w:rPr>
+        <w:rFonts w:ascii="Symbol" w:hAnsi="Symbol" w:hint="default"/>
+      </w:rPr>
+    </w:lvl>
+    <w:lvl w:ilvl="7" w:tplc="04090003">
+      <w:start w:val="1"/>
+      <w:numFmt w:val="bullet"/>
+      <w:lvlText w:val="o"/>
+      <w:lvlJc w:val="left"/>
+      <w:pPr>
+        <w:ind w:left="5760" w:hanging="360"/>
+      </w:pPr>
+      <w:rPr>
+        <w:rFonts w:ascii="Courier New" w:hAnsi="Courier New" w:cs="Courier New" w:hint="default"/>
+      </w:rPr>
+    </w:lvl>
+    <w:lvl w:ilvl="8" w:tplc="04090005">
+      <w:start w:val="1"/>
+      <w:numFmt w:val="bullet"/>
+      <w:lvlText w:val=""/>
+      <w:lvlJc w:val="left"/>
+      <w:pPr>
+        <w:ind w:left="6480" w:hanging="360"/>
+      </w:pPr>
+      <w:rPr>
+        <w:rFonts w:ascii="Wingdings" w:hAnsi="Wingdings" w:hint="default"/>
+      </w:rPr>
+    </w:lvl>
+  </w:abstractNum>
   <w:num w:numId="1">
     <w:abstractNumId w:val="0"/>
   </w:num>
@@ -8071,11 +7817,14 @@
       <w:startOverride w:val="1"/>
     </w:lvlOverride>
   </w:num>
+  <w:num w:numId="3">
+    <w:abstractNumId w:val="2"/>
+  </w:num>
 </w:numbering>
 </file>
 
 <file path=word/styles.xml><?xml version="1.0" encoding="utf-8"?>
-<w:styles xmlns:mc="http://schemas.openxmlformats.org/markup-compatibility/2006" xmlns:r="http://schemas.openxmlformats.org/officeDocument/2006/relationships" xmlns:w="http://schemas.openxmlformats.org/wordprocessingml/2006/main" xmlns:w14="http://schemas.microsoft.com/office/word/2010/wordml" mc:Ignorable="w14">
+<w:styles xmlns:mc="http://schemas.openxmlformats.org/markup-compatibility/2006" xmlns:r="http://schemas.openxmlformats.org/officeDocument/2006/relationships" xmlns:w="http://schemas.openxmlformats.org/wordprocessingml/2006/main" xmlns:w14="http://schemas.microsoft.com/office/word/2010/wordml" xmlns:w15="http://schemas.microsoft.com/office/word/2012/wordml" xmlns:w16cex="http://schemas.microsoft.com/office/word/2018/wordml/cex" xmlns:w16cid="http://schemas.microsoft.com/office/word/2016/wordml/cid" xmlns:w16="http://schemas.microsoft.com/office/word/2018/wordml" xmlns:w16se="http://schemas.microsoft.com/office/word/2015/wordml/symex" mc:Ignorable="w14 w15 w16se w16cid w16 w16cex">
   <w:docDefaults>
     <w:rPrDefault>
       <w:rPr>
@@ -8085,10 +7834,10 @@
     </w:rPrDefault>
     <w:pPrDefault/>
   </w:docDefaults>
-  <w:latentStyles w:defLockedState="0" w:defUIPriority="0" w:defSemiHidden="0" w:defUnhideWhenUsed="0" w:defQFormat="0" w:count="267">
+  <w:latentStyles w:defLockedState="0" w:defUIPriority="0" w:defSemiHidden="0" w:defUnhideWhenUsed="0" w:defQFormat="0" w:count="376">
     <w:lsdException w:name="Normal" w:qFormat="1"/>
     <w:lsdException w:name="heading 1" w:qFormat="1"/>
-    <w:lsdException w:name="heading 2" w:qFormat="1"/>
+    <w:lsdException w:name="heading 2" w:semiHidden="1" w:unhideWhenUsed="1" w:qFormat="1"/>
     <w:lsdException w:name="heading 3" w:semiHidden="1" w:unhideWhenUsed="1" w:qFormat="1"/>
     <w:lsdException w:name="heading 4" w:semiHidden="1" w:unhideWhenUsed="1" w:qFormat="1"/>
     <w:lsdException w:name="heading 5" w:semiHidden="1" w:unhideWhenUsed="1" w:qFormat="1"/>
@@ -8096,12 +7845,144 @@
     <w:lsdException w:name="heading 7" w:semiHidden="1" w:unhideWhenUsed="1" w:qFormat="1"/>
     <w:lsdException w:name="heading 8" w:semiHidden="1" w:unhideWhenUsed="1" w:qFormat="1"/>
     <w:lsdException w:name="heading 9" w:semiHidden="1" w:unhideWhenUsed="1" w:qFormat="1"/>
+    <w:lsdException w:name="index 1" w:semiHidden="1" w:unhideWhenUsed="1"/>
+    <w:lsdException w:name="index 2" w:semiHidden="1" w:unhideWhenUsed="1"/>
+    <w:lsdException w:name="index 3" w:semiHidden="1" w:unhideWhenUsed="1"/>
+    <w:lsdException w:name="index 4" w:semiHidden="1" w:unhideWhenUsed="1"/>
+    <w:lsdException w:name="index 5" w:semiHidden="1" w:unhideWhenUsed="1"/>
+    <w:lsdException w:name="index 6" w:semiHidden="1" w:unhideWhenUsed="1"/>
+    <w:lsdException w:name="index 7" w:semiHidden="1" w:unhideWhenUsed="1"/>
+    <w:lsdException w:name="index 8" w:semiHidden="1" w:unhideWhenUsed="1"/>
+    <w:lsdException w:name="index 9" w:semiHidden="1" w:unhideWhenUsed="1"/>
+    <w:lsdException w:name="toc 1" w:semiHidden="1" w:unhideWhenUsed="1"/>
+    <w:lsdException w:name="toc 2" w:semiHidden="1" w:unhideWhenUsed="1"/>
+    <w:lsdException w:name="toc 3" w:semiHidden="1" w:unhideWhenUsed="1"/>
+    <w:lsdException w:name="toc 4" w:semiHidden="1" w:unhideWhenUsed="1"/>
+    <w:lsdException w:name="toc 5" w:semiHidden="1" w:unhideWhenUsed="1"/>
+    <w:lsdException w:name="toc 6" w:semiHidden="1" w:unhideWhenUsed="1"/>
+    <w:lsdException w:name="toc 7" w:semiHidden="1" w:unhideWhenUsed="1"/>
+    <w:lsdException w:name="toc 8" w:semiHidden="1" w:unhideWhenUsed="1"/>
+    <w:lsdException w:name="toc 9" w:semiHidden="1" w:unhideWhenUsed="1"/>
+    <w:lsdException w:name="Normal Indent" w:semiHidden="1" w:unhideWhenUsed="1"/>
+    <w:lsdException w:name="footnote text" w:semiHidden="1" w:unhideWhenUsed="1"/>
+    <w:lsdException w:name="annotation text" w:semiHidden="1" w:unhideWhenUsed="1"/>
+    <w:lsdException w:name="header" w:semiHidden="1" w:unhideWhenUsed="1"/>
+    <w:lsdException w:name="footer" w:semiHidden="1" w:unhideWhenUsed="1"/>
+    <w:lsdException w:name="index heading" w:semiHidden="1" w:unhideWhenUsed="1"/>
     <w:lsdException w:name="caption" w:semiHidden="1" w:unhideWhenUsed="1" w:qFormat="1"/>
+    <w:lsdException w:name="table of figures" w:semiHidden="1" w:unhideWhenUsed="1"/>
+    <w:lsdException w:name="envelope address" w:semiHidden="1" w:unhideWhenUsed="1"/>
+    <w:lsdException w:name="envelope return" w:semiHidden="1" w:unhideWhenUsed="1"/>
+    <w:lsdException w:name="footnote reference" w:semiHidden="1" w:unhideWhenUsed="1"/>
+    <w:lsdException w:name="annotation reference" w:semiHidden="1" w:unhideWhenUsed="1"/>
+    <w:lsdException w:name="line number" w:semiHidden="1" w:unhideWhenUsed="1"/>
+    <w:lsdException w:name="page number" w:semiHidden="1" w:unhideWhenUsed="1"/>
+    <w:lsdException w:name="endnote reference" w:semiHidden="1" w:unhideWhenUsed="1"/>
+    <w:lsdException w:name="endnote text" w:semiHidden="1" w:unhideWhenUsed="1"/>
+    <w:lsdException w:name="macro" w:semiHidden="1" w:unhideWhenUsed="1"/>
+    <w:lsdException w:name="toa heading" w:semiHidden="1" w:unhideWhenUsed="1"/>
+    <w:lsdException w:name="List Number" w:semiHidden="1" w:unhideWhenUsed="1"/>
+    <w:lsdException w:name="List 2" w:semiHidden="1" w:unhideWhenUsed="1"/>
+    <w:lsdException w:name="List 3" w:semiHidden="1" w:unhideWhenUsed="1"/>
+    <w:lsdException w:name="List 4" w:semiHidden="1" w:unhideWhenUsed="1"/>
+    <w:lsdException w:name="List 5" w:semiHidden="1" w:unhideWhenUsed="1"/>
+    <w:lsdException w:name="List Bullet 2" w:semiHidden="1" w:unhideWhenUsed="1"/>
+    <w:lsdException w:name="List Bullet 3" w:semiHidden="1" w:unhideWhenUsed="1"/>
+    <w:lsdException w:name="List Bullet 4" w:semiHidden="1" w:unhideWhenUsed="1"/>
+    <w:lsdException w:name="List Bullet 5" w:semiHidden="1" w:unhideWhenUsed="1"/>
+    <w:lsdException w:name="List Number 2" w:semiHidden="1" w:unhideWhenUsed="1"/>
+    <w:lsdException w:name="List Number 3" w:semiHidden="1" w:unhideWhenUsed="1"/>
+    <w:lsdException w:name="List Number 4" w:semiHidden="1" w:unhideWhenUsed="1"/>
+    <w:lsdException w:name="List Number 5" w:semiHidden="1" w:unhideWhenUsed="1"/>
     <w:lsdException w:name="Title" w:qFormat="1"/>
+    <w:lsdException w:name="Closing" w:semiHidden="1" w:unhideWhenUsed="1"/>
+    <w:lsdException w:name="Signature" w:semiHidden="1" w:unhideWhenUsed="1"/>
+    <w:lsdException w:name="Default Paragraph Font" w:semiHidden="1" w:unhideWhenUsed="1"/>
+    <w:lsdException w:name="Body Text" w:semiHidden="1" w:unhideWhenUsed="1"/>
+    <w:lsdException w:name="Body Text Indent" w:semiHidden="1" w:unhideWhenUsed="1"/>
+    <w:lsdException w:name="List Continue" w:semiHidden="1" w:unhideWhenUsed="1"/>
+    <w:lsdException w:name="Message Header" w:semiHidden="1" w:unhideWhenUsed="1"/>
     <w:lsdException w:name="Subtitle" w:qFormat="1"/>
+    <w:lsdException w:name="Salutation" w:semiHidden="1" w:unhideWhenUsed="1"/>
+    <w:lsdException w:name="Date" w:semiHidden="1" w:unhideWhenUsed="1"/>
+    <w:lsdException w:name="Body Text First Indent" w:semiHidden="1" w:unhideWhenUsed="1"/>
+    <w:lsdException w:name="Body Text First Indent 2" w:semiHidden="1" w:unhideWhenUsed="1"/>
+    <w:lsdException w:name="Note Heading" w:semiHidden="1" w:unhideWhenUsed="1"/>
+    <w:lsdException w:name="Body Text 2" w:semiHidden="1" w:unhideWhenUsed="1"/>
+    <w:lsdException w:name="Body Text 3" w:semiHidden="1" w:unhideWhenUsed="1"/>
+    <w:lsdException w:name="Body Text Indent 2" w:semiHidden="1" w:unhideWhenUsed="1"/>
+    <w:lsdException w:name="Body Text Indent 3" w:semiHidden="1" w:unhideWhenUsed="1"/>
+    <w:lsdException w:name="Block Text" w:semiHidden="1" w:unhideWhenUsed="1"/>
+    <w:lsdException w:name="Hyperlink" w:semiHidden="1" w:unhideWhenUsed="1"/>
+    <w:lsdException w:name="FollowedHyperlink" w:semiHidden="1" w:unhideWhenUsed="1"/>
     <w:lsdException w:name="Strong" w:qFormat="1"/>
     <w:lsdException w:name="Emphasis" w:qFormat="1"/>
+    <w:lsdException w:name="Document Map" w:semiHidden="1" w:unhideWhenUsed="1"/>
+    <w:lsdException w:name="Plain Text" w:semiHidden="1" w:unhideWhenUsed="1"/>
+    <w:lsdException w:name="E-mail Signature" w:semiHidden="1" w:unhideWhenUsed="1"/>
+    <w:lsdException w:name="HTML Top of Form" w:semiHidden="1" w:unhideWhenUsed="1"/>
+    <w:lsdException w:name="HTML Bottom of Form" w:semiHidden="1" w:unhideWhenUsed="1"/>
+    <w:lsdException w:name="Normal (Web)" w:semiHidden="1" w:unhideWhenUsed="1"/>
+    <w:lsdException w:name="HTML Acronym" w:semiHidden="1" w:unhideWhenUsed="1"/>
+    <w:lsdException w:name="HTML Address" w:semiHidden="1" w:unhideWhenUsed="1"/>
+    <w:lsdException w:name="HTML Cite" w:semiHidden="1" w:unhideWhenUsed="1"/>
+    <w:lsdException w:name="HTML Code" w:semiHidden="1" w:unhideWhenUsed="1"/>
+    <w:lsdException w:name="HTML Definition" w:semiHidden="1" w:unhideWhenUsed="1"/>
+    <w:lsdException w:name="HTML Keyboard" w:semiHidden="1" w:unhideWhenUsed="1"/>
+    <w:lsdException w:name="HTML Preformatted" w:semiHidden="1" w:unhideWhenUsed="1"/>
+    <w:lsdException w:name="HTML Sample" w:semiHidden="1" w:unhideWhenUsed="1"/>
+    <w:lsdException w:name="HTML Typewriter" w:semiHidden="1" w:unhideWhenUsed="1"/>
+    <w:lsdException w:name="HTML Variable" w:semiHidden="1" w:unhideWhenUsed="1"/>
+    <w:lsdException w:name="Normal Table" w:semiHidden="1" w:unhideWhenUsed="1"/>
+    <w:lsdException w:name="annotation subject" w:semiHidden="1" w:unhideWhenUsed="1"/>
+    <w:lsdException w:name="No List" w:semiHidden="1" w:unhideWhenUsed="1"/>
+    <w:lsdException w:name="Outline List 1" w:semiHidden="1" w:unhideWhenUsed="1"/>
+    <w:lsdException w:name="Outline List 2" w:semiHidden="1" w:unhideWhenUsed="1"/>
+    <w:lsdException w:name="Outline List 3" w:semiHidden="1" w:unhideWhenUsed="1"/>
+    <w:lsdException w:name="Table Simple 1" w:semiHidden="1" w:unhideWhenUsed="1"/>
+    <w:lsdException w:name="Table Simple 2" w:semiHidden="1" w:unhideWhenUsed="1"/>
+    <w:lsdException w:name="Table Simple 3" w:semiHidden="1" w:unhideWhenUsed="1"/>
+    <w:lsdException w:name="Table Classic 1" w:semiHidden="1" w:unhideWhenUsed="1"/>
+    <w:lsdException w:name="Table Classic 2" w:semiHidden="1" w:unhideWhenUsed="1"/>
+    <w:lsdException w:name="Table Classic 3" w:semiHidden="1" w:unhideWhenUsed="1"/>
+    <w:lsdException w:name="Table Classic 4" w:semiHidden="1" w:unhideWhenUsed="1"/>
+    <w:lsdException w:name="Table Colorful 1" w:semiHidden="1" w:unhideWhenUsed="1"/>
+    <w:lsdException w:name="Table Colorful 2" w:semiHidden="1" w:unhideWhenUsed="1"/>
+    <w:lsdException w:name="Table Colorful 3" w:semiHidden="1" w:unhideWhenUsed="1"/>
+    <w:lsdException w:name="Table Columns 1" w:semiHidden="1" w:unhideWhenUsed="1"/>
+    <w:lsdException w:name="Table Columns 2" w:semiHidden="1" w:unhideWhenUsed="1"/>
+    <w:lsdException w:name="Table Columns 3" w:semiHidden="1" w:unhideWhenUsed="1"/>
+    <w:lsdException w:name="Table Columns 4" w:semiHidden="1" w:unhideWhenUsed="1"/>
+    <w:lsdException w:name="Table Columns 5" w:semiHidden="1" w:unhideWhenUsed="1"/>
+    <w:lsdException w:name="Table Grid 1" w:semiHidden="1" w:unhideWhenUsed="1"/>
+    <w:lsdException w:name="Table Grid 2" w:semiHidden="1" w:unhideWhenUsed="1"/>
+    <w:lsdException w:name="Table Grid 3" w:semiHidden="1" w:unhideWhenUsed="1"/>
+    <w:lsdException w:name="Table Grid 4" w:semiHidden="1" w:unhideWhenUsed="1"/>
+    <w:lsdException w:name="Table Grid 5" w:semiHidden="1" w:unhideWhenUsed="1"/>
+    <w:lsdException w:name="Table Grid 6" w:semiHidden="1" w:unhideWhenUsed="1"/>
+    <w:lsdException w:name="Table Grid 7" w:semiHidden="1" w:unhideWhenUsed="1"/>
+    <w:lsdException w:name="Table Grid 8" w:semiHidden="1" w:unhideWhenUsed="1"/>
+    <w:lsdException w:name="Table List 1" w:semiHidden="1" w:unhideWhenUsed="1"/>
+    <w:lsdException w:name="Table List 2" w:semiHidden="1" w:unhideWhenUsed="1"/>
+    <w:lsdException w:name="Table List 3" w:semiHidden="1" w:unhideWhenUsed="1"/>
+    <w:lsdException w:name="Table List 4" w:semiHidden="1" w:unhideWhenUsed="1"/>
+    <w:lsdException w:name="Table List 5" w:semiHidden="1" w:unhideWhenUsed="1"/>
+    <w:lsdException w:name="Table List 6" w:semiHidden="1" w:unhideWhenUsed="1"/>
+    <w:lsdException w:name="Table List 7" w:semiHidden="1" w:unhideWhenUsed="1"/>
+    <w:lsdException w:name="Table List 8" w:semiHidden="1" w:unhideWhenUsed="1"/>
+    <w:lsdException w:name="Table 3D effects 1" w:semiHidden="1" w:unhideWhenUsed="1"/>
+    <w:lsdException w:name="Table 3D effects 2" w:semiHidden="1" w:unhideWhenUsed="1"/>
+    <w:lsdException w:name="Table 3D effects 3" w:semiHidden="1" w:unhideWhenUsed="1"/>
+    <w:lsdException w:name="Table Contemporary" w:semiHidden="1" w:unhideWhenUsed="1"/>
+    <w:lsdException w:name="Table Elegant" w:semiHidden="1" w:unhideWhenUsed="1"/>
+    <w:lsdException w:name="Table Professional" w:semiHidden="1" w:unhideWhenUsed="1"/>
+    <w:lsdException w:name="Table Subtle 1" w:semiHidden="1" w:unhideWhenUsed="1"/>
+    <w:lsdException w:name="Table Subtle 2" w:semiHidden="1" w:unhideWhenUsed="1"/>
+    <w:lsdException w:name="Table Web 1" w:semiHidden="1" w:unhideWhenUsed="1"/>
+    <w:lsdException w:name="Table Web 2" w:semiHidden="1" w:unhideWhenUsed="1"/>
+    <w:lsdException w:name="Table Web 3" w:semiHidden="1" w:unhideWhenUsed="1"/>
     <w:lsdException w:name="Table Grid" w:uiPriority="59"/>
+    <w:lsdException w:name="Table Theme" w:semiHidden="1" w:unhideWhenUsed="1"/>
     <w:lsdException w:name="Placeholder Text" w:semiHidden="1" w:uiPriority="99"/>
     <w:lsdException w:name="No Spacing" w:uiPriority="1" w:qFormat="1"/>
     <w:lsdException w:name="Light Shading" w:uiPriority="60"/>
@@ -8213,367 +8094,115 @@
     <w:lsdException w:name="Book Title" w:uiPriority="33" w:qFormat="1"/>
     <w:lsdException w:name="Bibliography" w:semiHidden="1" w:uiPriority="37" w:unhideWhenUsed="1"/>
     <w:lsdException w:name="TOC Heading" w:semiHidden="1" w:uiPriority="39" w:unhideWhenUsed="1" w:qFormat="1"/>
-  </w:latentStyles>
-  <w:style w:type="paragraph" w:default="1" w:styleId="Normal">
-    <w:name w:val="Normal"/>
-    <w:qFormat/>
-    <w:rsid w:val="00A71C7C"/>
-    <w:rPr>
-      <w:sz w:val="24"/>
-      <w:szCs w:val="24"/>
-    </w:rPr>
-  </w:style>
-  <w:style w:type="paragraph" w:styleId="Heading2">
-    <w:name w:val="heading 2"/>
-    <w:basedOn w:val="Normal"/>
-    <w:next w:val="Normal"/>
-    <w:qFormat/>
-    <w:rsid w:val="00A71C7C"/>
-    <w:pPr>
-      <w:keepNext/>
-      <w:outlineLvl w:val="1"/>
-    </w:pPr>
-    <w:rPr>
-      <w:sz w:val="28"/>
-    </w:rPr>
-  </w:style>
-  <w:style w:type="character" w:default="1" w:styleId="DefaultParagraphFont">
-    <w:name w:val="Default Paragraph Font"/>
-    <w:uiPriority w:val="1"/>
-    <w:semiHidden/>
-    <w:unhideWhenUsed/>
-  </w:style>
-  <w:style w:type="table" w:default="1" w:styleId="TableNormal">
-    <w:name w:val="Normal Table"/>
-    <w:uiPriority w:val="99"/>
-    <w:semiHidden/>
-    <w:unhideWhenUsed/>
-    <w:tblPr>
-      <w:tblInd w:w="0" w:type="dxa"/>
-      <w:tblCellMar>
-        <w:top w:w="0" w:type="dxa"/>
-        <w:left w:w="108" w:type="dxa"/>
-        <w:bottom w:w="0" w:type="dxa"/>
-        <w:right w:w="108" w:type="dxa"/>
-      </w:tblCellMar>
-    </w:tblPr>
-  </w:style>
-  <w:style w:type="numbering" w:default="1" w:styleId="NoList">
-    <w:name w:val="No List"/>
-    <w:uiPriority w:val="99"/>
-    <w:semiHidden/>
-    <w:unhideWhenUsed/>
-  </w:style>
-  <w:style w:type="paragraph" w:styleId="BodyText">
-    <w:name w:val="Body Text"/>
-    <w:basedOn w:val="Normal"/>
-    <w:rsid w:val="00A71C7C"/>
-    <w:pPr>
-      <w:jc w:val="both"/>
-    </w:pPr>
-    <w:rPr>
-      <w:sz w:val="20"/>
-    </w:rPr>
-  </w:style>
-  <w:style w:type="paragraph" w:styleId="Title">
-    <w:name w:val="Title"/>
-    <w:basedOn w:val="Normal"/>
-    <w:qFormat/>
-    <w:rsid w:val="00A71C7C"/>
-    <w:pPr>
-      <w:jc w:val="center"/>
-    </w:pPr>
-    <w:rPr>
-      <w:b/>
-      <w:sz w:val="20"/>
-      <w:szCs w:val="20"/>
-    </w:rPr>
-  </w:style>
-  <w:style w:type="paragraph" w:styleId="BodyText2">
-    <w:name w:val="Body Text 2"/>
-    <w:basedOn w:val="Normal"/>
-    <w:rsid w:val="00A71C7C"/>
-    <w:pPr>
-      <w:spacing w:before="120" w:after="120"/>
-      <w:ind w:firstLine="720"/>
-    </w:pPr>
-    <w:rPr>
-      <w:sz w:val="23"/>
-      <w:szCs w:val="20"/>
-    </w:rPr>
-  </w:style>
-  <w:style w:type="paragraph" w:styleId="BodyText3">
-    <w:name w:val="Body Text 3"/>
-    <w:basedOn w:val="Normal"/>
-    <w:rsid w:val="00A71C7C"/>
-    <w:pPr>
-      <w:jc w:val="both"/>
-    </w:pPr>
-    <w:rPr>
-      <w:sz w:val="16"/>
-    </w:rPr>
-  </w:style>
-  <w:style w:type="paragraph" w:styleId="Footer">
-    <w:name w:val="footer"/>
-    <w:basedOn w:val="Normal"/>
-    <w:rsid w:val="00A71C7C"/>
-    <w:pPr>
-      <w:tabs>
-        <w:tab w:val="center" w:pos="4320"/>
-        <w:tab w:val="right" w:pos="8640"/>
-      </w:tabs>
-    </w:pPr>
-  </w:style>
-  <w:style w:type="character" w:styleId="PageNumber">
-    <w:name w:val="page number"/>
-    <w:basedOn w:val="DefaultParagraphFont"/>
-    <w:rsid w:val="00A71C7C"/>
-  </w:style>
-  <w:style w:type="paragraph" w:styleId="Header">
-    <w:name w:val="header"/>
-    <w:basedOn w:val="Normal"/>
-    <w:rsid w:val="007658F4"/>
-    <w:pPr>
-      <w:tabs>
-        <w:tab w:val="center" w:pos="4320"/>
-        <w:tab w:val="right" w:pos="8640"/>
-      </w:tabs>
-    </w:pPr>
-  </w:style>
-  <w:style w:type="character" w:styleId="CommentReference">
-    <w:name w:val="annotation reference"/>
-    <w:semiHidden/>
-    <w:rsid w:val="000D5B13"/>
-    <w:rPr>
-      <w:sz w:val="16"/>
-      <w:szCs w:val="16"/>
-    </w:rPr>
-  </w:style>
-  <w:style w:type="paragraph" w:styleId="BalloonText">
-    <w:name w:val="Balloon Text"/>
-    <w:basedOn w:val="Normal"/>
-    <w:link w:val="BalloonTextChar"/>
-    <w:rsid w:val="0010145A"/>
-    <w:rPr>
-      <w:rFonts w:ascii="Tahoma" w:hAnsi="Tahoma" w:cs="Tahoma"/>
-      <w:sz w:val="16"/>
-      <w:szCs w:val="16"/>
-    </w:rPr>
-  </w:style>
-  <w:style w:type="character" w:customStyle="1" w:styleId="BalloonTextChar">
-    <w:name w:val="Balloon Text Char"/>
-    <w:link w:val="BalloonText"/>
-    <w:rsid w:val="0010145A"/>
-    <w:rPr>
-      <w:rFonts w:ascii="Tahoma" w:hAnsi="Tahoma" w:cs="Tahoma"/>
-      <w:sz w:val="16"/>
-      <w:szCs w:val="16"/>
-    </w:rPr>
-  </w:style>
-  <w:style w:type="paragraph" w:styleId="ListParagraph">
-    <w:name w:val="List Paragraph"/>
-    <w:basedOn w:val="Normal"/>
-    <w:uiPriority w:val="34"/>
-    <w:qFormat/>
-    <w:rsid w:val="00AC7639"/>
-    <w:pPr>
-      <w:ind w:left="720"/>
-      <w:contextualSpacing/>
-    </w:pPr>
-  </w:style>
-  <w:style w:type="paragraph" w:styleId="List2">
-    <w:name w:val="List 2"/>
-    <w:basedOn w:val="Normal"/>
-    <w:rsid w:val="00C9098E"/>
-    <w:pPr>
-      <w:tabs>
-        <w:tab w:val="left" w:pos="720"/>
-        <w:tab w:val="left" w:pos="5040"/>
-      </w:tabs>
-      <w:ind w:left="720" w:hanging="360"/>
-      <w:jc w:val="both"/>
-    </w:pPr>
-    <w:rPr>
-      <w:rFonts w:ascii="Times" w:hAnsi="Times"/>
-      <w:sz w:val="20"/>
-      <w:szCs w:val="20"/>
-    </w:rPr>
-  </w:style>
-  <w:style w:type="paragraph" w:customStyle="1" w:styleId="Default">
-    <w:name w:val="Default"/>
-    <w:rsid w:val="00900833"/>
-    <w:pPr>
-      <w:autoSpaceDE w:val="0"/>
-      <w:autoSpaceDN w:val="0"/>
-      <w:adjustRightInd w:val="0"/>
-    </w:pPr>
-    <w:rPr>
-      <w:rFonts w:ascii="Arial" w:hAnsi="Arial"/>
-      <w:sz w:val="24"/>
-      <w:szCs w:val="24"/>
-    </w:rPr>
-  </w:style>
-  <w:style w:type="table" w:styleId="TableGrid">
-    <w:name w:val="Table Grid"/>
-    <w:basedOn w:val="TableNormal"/>
-    <w:uiPriority w:val="59"/>
-    <w:rsid w:val="00900833"/>
-    <w:rPr>
-      <w:lang w:eastAsia="zh-TW"/>
-    </w:rPr>
-    <w:tblPr>
-      <w:tblBorders>
-        <w:top w:val="single" w:sz="4" w:space="0" w:color="auto"/>
-        <w:left w:val="single" w:sz="4" w:space="0" w:color="auto"/>
-        <w:bottom w:val="single" w:sz="4" w:space="0" w:color="auto"/>
-        <w:right w:val="single" w:sz="4" w:space="0" w:color="auto"/>
-        <w:insideH w:val="single" w:sz="4" w:space="0" w:color="auto"/>
-        <w:insideV w:val="single" w:sz="4" w:space="0" w:color="auto"/>
-      </w:tblBorders>
-    </w:tblPr>
-  </w:style>
-</w:styles>
-</file>
-
-<file path=word/stylesWithEffects.xml><?xml version="1.0" encoding="utf-8"?>
-<w:styles xmlns:wpc="http://schemas.microsoft.com/office/word/2010/wordprocessingCanvas" xmlns:mc="http://schemas.openxmlformats.org/markup-compatibility/2006" xmlns:o="urn:schemas-microsoft-com:office:office" xmlns:r="http://schemas.openxmlformats.org/officeDocument/2006/relationships" xmlns:m="http://schemas.openxmlformats.org/officeDocument/2006/math" xmlns:v="urn:schemas-microsoft-com:vml" xmlns:wp14="http://schemas.microsoft.com/office/word/2010/wordprocessingDrawing" xmlns:wp="http://schemas.openxmlformats.org/drawingml/2006/wordprocessingDrawing" xmlns:w10="urn:schemas-microsoft-com:office:word" xmlns:w="http://schemas.openxmlformats.org/wordprocessingml/2006/main" xmlns:w14="http://schemas.microsoft.com/office/word/2010/wordml" xmlns:wpg="http://schemas.microsoft.com/office/word/2010/wordprocessingGroup" xmlns:wpi="http://schemas.microsoft.com/office/word/2010/wordprocessingInk" xmlns:wne="http://schemas.microsoft.com/office/word/2006/wordml" xmlns:wps="http://schemas.microsoft.com/office/word/2010/wordprocessingShape" mc:Ignorable="w14 wp14">
-  <w:docDefaults>
-    <w:rPrDefault>
-      <w:rPr>
-        <w:rFonts w:ascii="Times New Roman" w:eastAsia="Times New Roman" w:hAnsi="Times New Roman" w:cs="Times New Roman"/>
-        <w:lang w:val="en-US" w:eastAsia="en-US" w:bidi="ar-SA"/>
-      </w:rPr>
-    </w:rPrDefault>
-    <w:pPrDefault/>
-  </w:docDefaults>
-  <w:latentStyles w:defLockedState="0" w:defUIPriority="0" w:defSemiHidden="0" w:defUnhideWhenUsed="0" w:defQFormat="0" w:count="267">
-    <w:lsdException w:name="Normal" w:qFormat="1"/>
-    <w:lsdException w:name="heading 1" w:qFormat="1"/>
-    <w:lsdException w:name="heading 2" w:qFormat="1"/>
-    <w:lsdException w:name="heading 3" w:semiHidden="1" w:unhideWhenUsed="1" w:qFormat="1"/>
-    <w:lsdException w:name="heading 4" w:semiHidden="1" w:unhideWhenUsed="1" w:qFormat="1"/>
-    <w:lsdException w:name="heading 5" w:semiHidden="1" w:unhideWhenUsed="1" w:qFormat="1"/>
-    <w:lsdException w:name="heading 6" w:semiHidden="1" w:unhideWhenUsed="1" w:qFormat="1"/>
-    <w:lsdException w:name="heading 7" w:semiHidden="1" w:unhideWhenUsed="1" w:qFormat="1"/>
-    <w:lsdException w:name="heading 8" w:semiHidden="1" w:unhideWhenUsed="1" w:qFormat="1"/>
-    <w:lsdException w:name="heading 9" w:semiHidden="1" w:unhideWhenUsed="1" w:qFormat="1"/>
-    <w:lsdException w:name="caption" w:semiHidden="1" w:unhideWhenUsed="1" w:qFormat="1"/>
-    <w:lsdException w:name="Title" w:qFormat="1"/>
-    <w:lsdException w:name="Subtitle" w:qFormat="1"/>
-    <w:lsdException w:name="Strong" w:qFormat="1"/>
-    <w:lsdException w:name="Emphasis" w:qFormat="1"/>
-    <w:lsdException w:name="Table Grid" w:uiPriority="59"/>
-    <w:lsdException w:name="Placeholder Text" w:semiHidden="1" w:uiPriority="99"/>
-    <w:lsdException w:name="No Spacing" w:uiPriority="1" w:qFormat="1"/>
-    <w:lsdException w:name="Light Shading" w:uiPriority="60"/>
-    <w:lsdException w:name="Light List" w:uiPriority="61"/>
-    <w:lsdException w:name="Light Grid" w:uiPriority="62"/>
-    <w:lsdException w:name="Medium Shading 1" w:uiPriority="63"/>
-    <w:lsdException w:name="Medium Shading 2" w:uiPriority="64"/>
-    <w:lsdException w:name="Medium List 1" w:uiPriority="65"/>
-    <w:lsdException w:name="Medium List 2" w:uiPriority="66"/>
-    <w:lsdException w:name="Medium Grid 1" w:uiPriority="67"/>
-    <w:lsdException w:name="Medium Grid 2" w:uiPriority="68"/>
-    <w:lsdException w:name="Medium Grid 3" w:uiPriority="69"/>
-    <w:lsdException w:name="Dark List" w:uiPriority="70"/>
-    <w:lsdException w:name="Colorful Shading" w:uiPriority="71"/>
-    <w:lsdException w:name="Colorful List" w:uiPriority="72"/>
-    <w:lsdException w:name="Colorful Grid" w:uiPriority="73"/>
-    <w:lsdException w:name="Light Shading Accent 1" w:uiPriority="60"/>
-    <w:lsdException w:name="Light List Accent 1" w:uiPriority="61"/>
-    <w:lsdException w:name="Light Grid Accent 1" w:uiPriority="62"/>
-    <w:lsdException w:name="Medium Shading 1 Accent 1" w:uiPriority="63"/>
-    <w:lsdException w:name="Medium Shading 2 Accent 1" w:uiPriority="64"/>
-    <w:lsdException w:name="Medium List 1 Accent 1" w:uiPriority="65"/>
-    <w:lsdException w:name="Revision" w:semiHidden="1" w:uiPriority="99"/>
-    <w:lsdException w:name="List Paragraph" w:uiPriority="34" w:qFormat="1"/>
-    <w:lsdException w:name="Quote" w:uiPriority="29" w:qFormat="1"/>
-    <w:lsdException w:name="Intense Quote" w:uiPriority="30" w:qFormat="1"/>
-    <w:lsdException w:name="Medium List 2 Accent 1" w:uiPriority="66"/>
-    <w:lsdException w:name="Medium Grid 1 Accent 1" w:uiPriority="67"/>
-    <w:lsdException w:name="Medium Grid 2 Accent 1" w:uiPriority="68"/>
-    <w:lsdException w:name="Medium Grid 3 Accent 1" w:uiPriority="69"/>
-    <w:lsdException w:name="Dark List Accent 1" w:uiPriority="70"/>
-    <w:lsdException w:name="Colorful Shading Accent 1" w:uiPriority="71"/>
-    <w:lsdException w:name="Colorful List Accent 1" w:uiPriority="72"/>
-    <w:lsdException w:name="Colorful Grid Accent 1" w:uiPriority="73"/>
-    <w:lsdException w:name="Light Shading Accent 2" w:uiPriority="60"/>
-    <w:lsdException w:name="Light List Accent 2" w:uiPriority="61"/>
-    <w:lsdException w:name="Light Grid Accent 2" w:uiPriority="62"/>
-    <w:lsdException w:name="Medium Shading 1 Accent 2" w:uiPriority="63"/>
-    <w:lsdException w:name="Medium Shading 2 Accent 2" w:uiPriority="64"/>
-    <w:lsdException w:name="Medium List 1 Accent 2" w:uiPriority="65"/>
-    <w:lsdException w:name="Medium List 2 Accent 2" w:uiPriority="66"/>
-    <w:lsdException w:name="Medium Grid 1 Accent 2" w:uiPriority="67"/>
-    <w:lsdException w:name="Medium Grid 2 Accent 2" w:uiPriority="68"/>
-    <w:lsdException w:name="Medium Grid 3 Accent 2" w:uiPriority="69"/>
-    <w:lsdException w:name="Dark List Accent 2" w:uiPriority="70"/>
-    <w:lsdException w:name="Colorful Shading Accent 2" w:uiPriority="71"/>
-    <w:lsdException w:name="Colorful List Accent 2" w:uiPriority="72"/>
-    <w:lsdException w:name="Colorful Grid Accent 2" w:uiPriority="73"/>
-    <w:lsdException w:name="Light Shading Accent 3" w:uiPriority="60"/>
-    <w:lsdException w:name="Light List Accent 3" w:uiPriority="61"/>
-    <w:lsdException w:name="Light Grid Accent 3" w:uiPriority="62"/>
-    <w:lsdException w:name="Medium Shading 1 Accent 3" w:uiPriority="63"/>
-    <w:lsdException w:name="Medium Shading 2 Accent 3" w:uiPriority="64"/>
-    <w:lsdException w:name="Medium List 1 Accent 3" w:uiPriority="65"/>
-    <w:lsdException w:name="Medium List 2 Accent 3" w:uiPriority="66"/>
-    <w:lsdException w:name="Medium Grid 1 Accent 3" w:uiPriority="67"/>
-    <w:lsdException w:name="Medium Grid 2 Accent 3" w:uiPriority="68"/>
-    <w:lsdException w:name="Medium Grid 3 Accent 3" w:uiPriority="69"/>
-    <w:lsdException w:name="Dark List Accent 3" w:uiPriority="70"/>
-    <w:lsdException w:name="Colorful Shading Accent 3" w:uiPriority="71"/>
-    <w:lsdException w:name="Colorful List Accent 3" w:uiPriority="72"/>
-    <w:lsdException w:name="Colorful Grid Accent 3" w:uiPriority="73"/>
-    <w:lsdException w:name="Light Shading Accent 4" w:uiPriority="60"/>
-    <w:lsdException w:name="Light List Accent 4" w:uiPriority="61"/>
-    <w:lsdException w:name="Light Grid Accent 4" w:uiPriority="62"/>
-    <w:lsdException w:name="Medium Shading 1 Accent 4" w:uiPriority="63"/>
-    <w:lsdException w:name="Medium Shading 2 Accent 4" w:uiPriority="64"/>
-    <w:lsdException w:name="Medium List 1 Accent 4" w:uiPriority="65"/>
-    <w:lsdException w:name="Medium List 2 Accent 4" w:uiPriority="66"/>
-    <w:lsdException w:name="Medium Grid 1 Accent 4" w:uiPriority="67"/>
-    <w:lsdException w:name="Medium Grid 2 Accent 4" w:uiPriority="68"/>
-    <w:lsdException w:name="Medium Grid 3 Accent 4" w:uiPriority="69"/>
-    <w:lsdException w:name="Dark List Accent 4" w:uiPriority="70"/>
-    <w:lsdException w:name="Colorful Shading Accent 4" w:uiPriority="71"/>
-    <w:lsdException w:name="Colorful List Accent 4" w:uiPriority="72"/>
-    <w:lsdException w:name="Colorful Grid Accent 4" w:uiPriority="73"/>
-    <w:lsdException w:name="Light Shading Accent 5" w:uiPriority="60"/>
-    <w:lsdException w:name="Light List Accent 5" w:uiPriority="61"/>
-    <w:lsdException w:name="Light Grid Accent 5" w:uiPriority="62"/>
-    <w:lsdException w:name="Medium Shading 1 Accent 5" w:uiPriority="63"/>
-    <w:lsdException w:name="Medium Shading 2 Accent 5" w:uiPriority="64"/>
-    <w:lsdException w:name="Medium List 1 Accent 5" w:uiPriority="65"/>
-    <w:lsdException w:name="Medium List 2 Accent 5" w:uiPriority="66"/>
-    <w:lsdException w:name="Medium Grid 1 Accent 5" w:uiPriority="67"/>
-    <w:lsdException w:name="Medium Grid 2 Accent 5" w:uiPriority="68"/>
-    <w:lsdException w:name="Medium Grid 3 Accent 5" w:uiPriority="69"/>
-    <w:lsdException w:name="Dark List Accent 5" w:uiPriority="70"/>
-    <w:lsdException w:name="Colorful Shading Accent 5" w:uiPriority="71"/>
-    <w:lsdException w:name="Colorful List Accent 5" w:uiPriority="72"/>
-    <w:lsdException w:name="Colorful Grid Accent 5" w:uiPriority="73"/>
-    <w:lsdException w:name="Light Shading Accent 6" w:uiPriority="60"/>
-    <w:lsdException w:name="Light List Accent 6" w:uiPriority="61"/>
-    <w:lsdException w:name="Light Grid Accent 6" w:uiPriority="62"/>
-    <w:lsdException w:name="Medium Shading 1 Accent 6" w:uiPriority="63"/>
-    <w:lsdException w:name="Medium Shading 2 Accent 6" w:uiPriority="64"/>
-    <w:lsdException w:name="Medium List 1 Accent 6" w:uiPriority="65"/>
-    <w:lsdException w:name="Medium List 2 Accent 6" w:uiPriority="66"/>
-    <w:lsdException w:name="Medium Grid 1 Accent 6" w:uiPriority="67"/>
-    <w:lsdException w:name="Medium Grid 2 Accent 6" w:uiPriority="68"/>
-    <w:lsdException w:name="Medium Grid 3 Accent 6" w:uiPriority="69"/>
-    <w:lsdException w:name="Dark List Accent 6" w:uiPriority="70"/>
-    <w:lsdException w:name="Colorful Shading Accent 6" w:uiPriority="71"/>
-    <w:lsdException w:name="Colorful List Accent 6" w:uiPriority="72"/>
-    <w:lsdException w:name="Colorful Grid Accent 6" w:uiPriority="73"/>
-    <w:lsdException w:name="Subtle Emphasis" w:uiPriority="19" w:qFormat="1"/>
-    <w:lsdException w:name="Intense Emphasis" w:uiPriority="21" w:qFormat="1"/>
-    <w:lsdException w:name="Subtle Reference" w:uiPriority="31" w:qFormat="1"/>
-    <w:lsdException w:name="Intense Reference" w:uiPriority="32" w:qFormat="1"/>
-    <w:lsdException w:name="Book Title" w:uiPriority="33" w:qFormat="1"/>
-    <w:lsdException w:name="Bibliography" w:semiHidden="1" w:uiPriority="37" w:unhideWhenUsed="1"/>
-    <w:lsdException w:name="TOC Heading" w:semiHidden="1" w:uiPriority="39" w:unhideWhenUsed="1" w:qFormat="1"/>
+    <w:lsdException w:name="Plain Table 1" w:uiPriority="41"/>
+    <w:lsdException w:name="Plain Table 2" w:uiPriority="42"/>
+    <w:lsdException w:name="Plain Table 3" w:uiPriority="43"/>
+    <w:lsdException w:name="Plain Table 4" w:uiPriority="44"/>
+    <w:lsdException w:name="Plain Table 5" w:uiPriority="45"/>
+    <w:lsdException w:name="Grid Table Light" w:uiPriority="40"/>
+    <w:lsdException w:name="Grid Table 1 Light" w:uiPriority="46"/>
+    <w:lsdException w:name="Grid Table 2" w:uiPriority="47"/>
+    <w:lsdException w:name="Grid Table 3" w:uiPriority="48"/>
+    <w:lsdException w:name="Grid Table 4" w:uiPriority="49"/>
+    <w:lsdException w:name="Grid Table 5 Dark" w:uiPriority="50"/>
+    <w:lsdException w:name="Grid Table 6 Colorful" w:uiPriority="51"/>
+    <w:lsdException w:name="Grid Table 7 Colorful" w:uiPriority="52"/>
+    <w:lsdException w:name="Grid Table 1 Light Accent 1" w:uiPriority="46"/>
+    <w:lsdException w:name="Grid Table 2 Accent 1" w:uiPriority="47"/>
+    <w:lsdException w:name="Grid Table 3 Accent 1" w:uiPriority="48"/>
+    <w:lsdException w:name="Grid Table 4 Accent 1" w:uiPriority="49"/>
+    <w:lsdException w:name="Grid Table 5 Dark Accent 1" w:uiPriority="50"/>
+    <w:lsdException w:name="Grid Table 6 Colorful Accent 1" w:uiPriority="51"/>
+    <w:lsdException w:name="Grid Table 7 Colorful Accent 1" w:uiPriority="52"/>
+    <w:lsdException w:name="Grid Table 1 Light Accent 2" w:uiPriority="46"/>
+    <w:lsdException w:name="Grid Table 2 Accent 2" w:uiPriority="47"/>
+    <w:lsdException w:name="Grid Table 3 Accent 2" w:uiPriority="48"/>
+    <w:lsdException w:name="Grid Table 4 Accent 2" w:uiPriority="49"/>
+    <w:lsdException w:name="Grid Table 5 Dark Accent 2" w:uiPriority="50"/>
+    <w:lsdException w:name="Grid Table 6 Colorful Accent 2" w:uiPriority="51"/>
+    <w:lsdException w:name="Grid Table 7 Colorful Accent 2" w:uiPriority="52"/>
+    <w:lsdException w:name="Grid Table 1 Light Accent 3" w:uiPriority="46"/>
+    <w:lsdException w:name="Grid Table 2 Accent 3" w:uiPriority="47"/>
+    <w:lsdException w:name="Grid Table 3 Accent 3" w:uiPriority="48"/>
+    <w:lsdException w:name="Grid Table 4 Accent 3" w:uiPriority="49"/>
+    <w:lsdException w:name="Grid Table 5 Dark Accent 3" w:uiPriority="50"/>
+    <w:lsdException w:name="Grid Table 6 Colorful Accent 3" w:uiPriority="51"/>
+    <w:lsdException w:name="Grid Table 7 Colorful Accent 3" w:uiPriority="52"/>
+    <w:lsdException w:name="Grid Table 1 Light Accent 4" w:uiPriority="46"/>
+    <w:lsdException w:name="Grid Table 2 Accent 4" w:uiPriority="47"/>
+    <w:lsdException w:name="Grid Table 3 Accent 4" w:uiPriority="48"/>
+    <w:lsdException w:name="Grid Table 4 Accent 4" w:uiPriority="49"/>
+    <w:lsdException w:name="Grid Table 5 Dark Accent 4" w:uiPriority="50"/>
+    <w:lsdException w:name="Grid Table 6 Colorful Accent 4" w:uiPriority="51"/>
+    <w:lsdException w:name="Grid Table 7 Colorful Accent 4" w:uiPriority="52"/>
+    <w:lsdException w:name="Grid Table 1 Light Accent 5" w:uiPriority="46"/>
+    <w:lsdException w:name="Grid Table 2 Accent 5" w:uiPriority="47"/>
+    <w:lsdException w:name="Grid Table 3 Accent 5" w:uiPriority="48"/>
+    <w:lsdException w:name="Grid Table 4 Accent 5" w:uiPriority="49"/>
+    <w:lsdException w:name="Grid Table 5 Dark Accent 5" w:uiPriority="50"/>
+    <w:lsdException w:name="Grid Table 6 Colorful Accent 5" w:uiPriority="51"/>
+    <w:lsdException w:name="Grid Table 7 Colorful Accent 5" w:uiPriority="52"/>
+    <w:lsdException w:name="Grid Table 1 Light Accent 6" w:uiPriority="46"/>
+    <w:lsdException w:name="Grid Table 2 Accent 6" w:uiPriority="47"/>
+    <w:lsdException w:name="Grid Table 3 Accent 6" w:uiPriority="48"/>
+    <w:lsdException w:name="Grid Table 4 Accent 6" w:uiPriority="49"/>
+    <w:lsdException w:name="Grid Table 5 Dark Accent 6" w:uiPriority="50"/>
+    <w:lsdException w:name="Grid Table 6 Colorful Accent 6" w:uiPriority="51"/>
+    <w:lsdException w:name="Grid Table 7 Colorful Accent 6" w:uiPriority="52"/>
+    <w:lsdException w:name="List Table 1 Light" w:uiPriority="46"/>
+    <w:lsdException w:name="List Table 2" w:uiPriority="47"/>
+    <w:lsdException w:name="List Table 3" w:uiPriority="48"/>
+    <w:lsdException w:name="List Table 4" w:uiPriority="49"/>
+    <w:lsdException w:name="List Table 5 Dark" w:uiPriority="50"/>
+    <w:lsdException w:name="List Table 6 Colorful" w:uiPriority="51"/>
+    <w:lsdException w:name="List Table 7 Colorful" w:uiPriority="52"/>
+    <w:lsdException w:name="List Table 1 Light Accent 1" w:uiPriority="46"/>
+    <w:lsdException w:name="List Table 2 Accent 1" w:uiPriority="47"/>
+    <w:lsdException w:name="List Table 3 Accent 1" w:uiPriority="48"/>
+    <w:lsdException w:name="List Table 4 Accent 1" w:uiPriority="49"/>
+    <w:lsdException w:name="List Table 5 Dark Accent 1" w:uiPriority="50"/>
+    <w:lsdException w:name="List Table 6 Colorful Accent 1" w:uiPriority="51"/>
+    <w:lsdException w:name="List Table 7 Colorful Accent 1" w:uiPriority="52"/>
+    <w:lsdException w:name="List Table 1 Light Accent 2" w:uiPriority="46"/>
+    <w:lsdException w:name="List Table 2 Accent 2" w:uiPriority="47"/>
+    <w:lsdException w:name="List Table 3 Accent 2" w:uiPriority="48"/>
+    <w:lsdException w:name="List Table 4 Accent 2" w:uiPriority="49"/>
+    <w:lsdException w:name="List Table 5 Dark Accent 2" w:uiPriority="50"/>
+    <w:lsdException w:name="List Table 6 Colorful Accent 2" w:uiPriority="51"/>
+    <w:lsdException w:name="List Table 7 Colorful Accent 2" w:uiPriority="52"/>
+    <w:lsdException w:name="List Table 1 Light Accent 3" w:uiPriority="46"/>
+    <w:lsdException w:name="List Table 2 Accent 3" w:uiPriority="47"/>
+    <w:lsdException w:name="List Table 3 Accent 3" w:uiPriority="48"/>
+    <w:lsdException w:name="List Table 4 Accent 3" w:uiPriority="49"/>
+    <w:lsdException w:name="List Table 5 Dark Accent 3" w:uiPriority="50"/>
+    <w:lsdException w:name="List Table 6 Colorful Accent 3" w:uiPriority="51"/>
+    <w:lsdException w:name="List Table 7 Colorful Accent 3" w:uiPriority="52"/>
+    <w:lsdException w:name="List Table 1 Light Accent 4" w:uiPriority="46"/>
+    <w:lsdException w:name="List Table 2 Accent 4" w:uiPriority="47"/>
+    <w:lsdException w:name="List Table 3 Accent 4" w:uiPriority="48"/>
+    <w:lsdException w:name="List Table 4 Accent 4" w:uiPriority="49"/>
+    <w:lsdException w:name="List Table 5 Dark Accent 4" w:uiPriority="50"/>
+    <w:lsdException w:name="List Table 6 Colorful Accent 4" w:uiPriority="51"/>
+    <w:lsdException w:name="List Table 7 Colorful Accent 4" w:uiPriority="52"/>
+    <w:lsdException w:name="List Table 1 Light Accent 5" w:uiPriority="46"/>
+    <w:lsdException w:name="List Table 2 Accent 5" w:uiPriority="47"/>
+    <w:lsdException w:name="List Table 3 Accent 5" w:uiPriority="48"/>
+    <w:lsdException w:name="List Table 4 Accent 5" w:uiPriority="49"/>
+    <w:lsdException w:name="List Table 5 Dark Accent 5" w:uiPriority="50"/>
+    <w:lsdException w:name="List Table 6 Colorful Accent 5" w:uiPriority="51"/>
+    <w:lsdException w:name="List Table 7 Colorful Accent 5" w:uiPriority="52"/>
+    <w:lsdException w:name="List Table 1 Light Accent 6" w:uiPriority="46"/>
+    <w:lsdException w:name="List Table 2 Accent 6" w:uiPriority="47"/>
+    <w:lsdException w:name="List Table 3 Accent 6" w:uiPriority="48"/>
+    <w:lsdException w:name="List Table 4 Accent 6" w:uiPriority="49"/>
+    <w:lsdException w:name="List Table 5 Dark Accent 6" w:uiPriority="50"/>
+    <w:lsdException w:name="List Table 6 Colorful Accent 6" w:uiPriority="51"/>
+    <w:lsdException w:name="List Table 7 Colorful Accent 6" w:uiPriority="52"/>
+    <w:lsdException w:name="Mention" w:semiHidden="1" w:uiPriority="99" w:unhideWhenUsed="1"/>
+    <w:lsdException w:name="Smart Hyperlink" w:semiHidden="1" w:uiPriority="99" w:unhideWhenUsed="1"/>
+    <w:lsdException w:name="Hashtag" w:semiHidden="1" w:uiPriority="99" w:unhideWhenUsed="1"/>
+    <w:lsdException w:name="Unresolved Mention" w:semiHidden="1" w:uiPriority="99" w:unhideWhenUsed="1"/>
+    <w:lsdException w:name="Smart Link" w:semiHidden="1" w:uiPriority="99" w:unhideWhenUsed="1"/>
   </w:latentStyles>
   <w:style w:type="paragraph" w:default="1" w:styleId="Normal">
     <w:name w:val="Normal"/>

</xml_diff>